<commit_message>
move gitignore + add Visio File
</commit_message>
<xml_diff>
--- a/doc/swe/SWE_LaSdeCSharpLibrary.docx
+++ b/doc/swe/SWE_LaSdeCSharpLibrary.docx
@@ -4,6 +4,9 @@
   <w:body>
     <w:sdt>
       <w:sdtPr>
+        <w:rPr>
+          <w:lang w:val="en-GB"/>
+        </w:rPr>
         <w:id w:val="-1276715824"/>
         <w:docPartObj>
           <w:docPartGallery w:val="Cover Pages"/>
@@ -20,10 +23,15 @@
       </w:sdtEndPr>
       <w:sdtContent>
         <w:p>
+          <w:pPr>
+            <w:rPr>
+              <w:lang w:val="en-GB"/>
+            </w:rPr>
+          </w:pPr>
           <w:r>
             <w:rPr>
               <w:noProof/>
-              <w:lang w:val="fr-FR" w:eastAsia="fr-FR"/>
+              <w:lang w:val="en-GB" w:eastAsia="fr-FR"/>
             </w:rPr>
             <mc:AlternateContent>
               <mc:Choice Requires="wpg">
@@ -292,7 +300,7 @@
           <w:r>
             <w:rPr>
               <w:noProof/>
-              <w:lang w:val="fr-FR" w:eastAsia="fr-FR"/>
+              <w:lang w:val="en-GB" w:eastAsia="fr-FR"/>
             </w:rPr>
             <mc:AlternateContent>
               <mc:Choice Requires="wps">
@@ -537,7 +545,7 @@
           <w:r>
             <w:rPr>
               <w:noProof/>
-              <w:lang w:val="fr-FR" w:eastAsia="fr-FR"/>
+              <w:lang w:val="en-GB" w:eastAsia="fr-FR"/>
             </w:rPr>
             <mc:AlternateContent>
               <mc:Choice Requires="wps">
@@ -762,7 +770,7 @@
           <w:r>
             <w:rPr>
               <w:noProof/>
-              <w:lang w:val="fr-FR" w:eastAsia="fr-FR"/>
+              <w:lang w:val="en-GB" w:eastAsia="fr-FR"/>
             </w:rPr>
             <mc:AlternateContent>
               <mc:Choice Requires="wps">
@@ -1008,6 +1016,7 @@
               <w:color w:val="0070C0"/>
               <w:sz w:val="32"/>
               <w:szCs w:val="32"/>
+              <w:lang w:val="en-GB"/>
             </w:rPr>
           </w:pPr>
           <w:r>
@@ -1016,6 +1025,7 @@
               <w:color w:val="0070C0"/>
               <w:sz w:val="32"/>
               <w:szCs w:val="32"/>
+              <w:lang w:val="en-GB"/>
             </w:rPr>
             <w:br w:type="page"/>
           </w:r>
@@ -1028,6 +1038,7 @@
           <w:b/>
           <w:color w:val="0070C0"/>
           <w:u w:val="single"/>
+          <w:lang w:val="en-GB"/>
         </w:rPr>
       </w:pPr>
       <w:r>
@@ -1035,6 +1046,7 @@
           <w:b/>
           <w:color w:val="0070C0"/>
           <w:u w:val="single"/>
+          <w:lang w:val="en-GB"/>
         </w:rPr>
         <w:lastRenderedPageBreak/>
         <w:t>History</w:t>
@@ -1063,11 +1075,13 @@
               <w:jc w:val="center"/>
               <w:rPr>
                 <w:b/>
+                <w:lang w:val="en-GB"/>
               </w:rPr>
             </w:pPr>
             <w:r>
               <w:rPr>
                 <w:b/>
+                <w:lang w:val="en-GB"/>
               </w:rPr>
               <w:t>Date</w:t>
             </w:r>
@@ -1083,11 +1097,13 @@
               <w:jc w:val="center"/>
               <w:rPr>
                 <w:b/>
+                <w:lang w:val="en-GB"/>
               </w:rPr>
             </w:pPr>
             <w:r>
               <w:rPr>
                 <w:b/>
+                <w:lang w:val="en-GB"/>
               </w:rPr>
               <w:t>Version</w:t>
             </w:r>
@@ -1103,11 +1119,13 @@
               <w:jc w:val="center"/>
               <w:rPr>
                 <w:b/>
+                <w:lang w:val="en-GB"/>
               </w:rPr>
             </w:pPr>
             <w:r>
               <w:rPr>
                 <w:b/>
+                <w:lang w:val="en-GB"/>
               </w:rPr>
               <w:t>Content</w:t>
             </w:r>
@@ -1123,6 +1141,7 @@
               <w:jc w:val="center"/>
               <w:rPr>
                 <w:b/>
+                <w:lang w:val="en-GB"/>
               </w:rPr>
             </w:pPr>
           </w:p>
@@ -1133,25 +1152,49 @@
           <w:tcPr>
             <w:tcW w:w="1838" w:type="dxa"/>
           </w:tcPr>
-          <w:p/>
+          <w:p>
+            <w:pPr>
+              <w:rPr>
+                <w:lang w:val="en-GB"/>
+              </w:rPr>
+            </w:pPr>
+          </w:p>
         </w:tc>
         <w:tc>
           <w:tcPr>
             <w:tcW w:w="1701" w:type="dxa"/>
           </w:tcPr>
-          <w:p/>
+          <w:p>
+            <w:pPr>
+              <w:rPr>
+                <w:lang w:val="en-GB"/>
+              </w:rPr>
+            </w:pPr>
+          </w:p>
         </w:tc>
         <w:tc>
           <w:tcPr>
             <w:tcW w:w="3508" w:type="dxa"/>
           </w:tcPr>
-          <w:p/>
+          <w:p>
+            <w:pPr>
+              <w:rPr>
+                <w:lang w:val="en-GB"/>
+              </w:rPr>
+            </w:pPr>
+          </w:p>
         </w:tc>
         <w:tc>
           <w:tcPr>
             <w:tcW w:w="2349" w:type="dxa"/>
           </w:tcPr>
-          <w:p/>
+          <w:p>
+            <w:pPr>
+              <w:rPr>
+                <w:lang w:val="en-GB"/>
+              </w:rPr>
+            </w:pPr>
+          </w:p>
         </w:tc>
       </w:tr>
     </w:tbl>
@@ -1163,11 +1206,20 @@
           <w:color w:val="0070C0"/>
           <w:sz w:val="32"/>
           <w:szCs w:val="32"/>
-        </w:rPr>
-      </w:pPr>
-    </w:p>
-    <w:p>
-      <w:r>
+          <w:lang w:val="en-GB"/>
+        </w:rPr>
+      </w:pPr>
+    </w:p>
+    <w:p>
+      <w:pPr>
+        <w:rPr>
+          <w:lang w:val="en-GB"/>
+        </w:rPr>
+      </w:pPr>
+      <w:r>
+        <w:rPr>
+          <w:lang w:val="en-GB"/>
+        </w:rPr>
         <w:br w:type="page"/>
       </w:r>
     </w:p>
@@ -1179,6 +1231,7 @@
           <w:color w:val="0070C0"/>
           <w:sz w:val="32"/>
           <w:szCs w:val="32"/>
+          <w:lang w:val="en-GB"/>
         </w:rPr>
       </w:pPr>
       <w:r>
@@ -1187,35 +1240,83 @@
           <w:color w:val="0070C0"/>
           <w:sz w:val="32"/>
           <w:szCs w:val="32"/>
+          <w:lang w:val="en-GB"/>
         </w:rPr>
         <w:lastRenderedPageBreak/>
         <w:t>Table of Contents</w:t>
       </w:r>
     </w:p>
-    <w:p/>
-    <w:p/>
-    <w:p/>
-    <w:p/>
-    <w:p/>
-    <w:p>
+    <w:p>
+      <w:pPr>
+        <w:rPr>
+          <w:lang w:val="en-GB"/>
+        </w:rPr>
+      </w:pPr>
+    </w:p>
+    <w:p>
+      <w:pPr>
+        <w:rPr>
+          <w:lang w:val="en-GB"/>
+        </w:rPr>
+      </w:pPr>
+    </w:p>
+    <w:p>
+      <w:pPr>
+        <w:rPr>
+          <w:lang w:val="en-GB"/>
+        </w:rPr>
+      </w:pPr>
+    </w:p>
+    <w:p>
+      <w:pPr>
+        <w:rPr>
+          <w:lang w:val="en-GB"/>
+        </w:rPr>
+      </w:pPr>
+    </w:p>
+    <w:p>
+      <w:pPr>
+        <w:rPr>
+          <w:lang w:val="en-GB"/>
+        </w:rPr>
+      </w:pPr>
+    </w:p>
+    <w:p>
+      <w:pPr>
+        <w:rPr>
+          <w:lang w:val="en-GB"/>
+        </w:rPr>
+      </w:pPr>
       <w:r>
         <w:rPr>
           <w:color w:val="2E74B5" w:themeColor="accent1" w:themeShade="BF"/>
+          <w:lang w:val="en-GB"/>
         </w:rPr>
         <w:fldChar w:fldCharType="begin"/>
       </w:r>
       <w:r>
+        <w:rPr>
+          <w:lang w:val="en-GB"/>
+        </w:rPr>
         <w:instrText xml:space="preserve"> TOC \h \z \t "HeadingNumber1;1;HeadingNumber2;2;HeadingNumber3;3;HeadingNumber4;4;HeadingNumber5;5" </w:instrText>
       </w:r>
       <w:r>
         <w:rPr>
           <w:color w:val="2E74B5" w:themeColor="accent1" w:themeShade="BF"/>
+          <w:lang w:val="en-GB"/>
         </w:rPr>
         <w:fldChar w:fldCharType="separate"/>
       </w:r>
     </w:p>
     <w:sdt>
       <w:sdtPr>
+        <w:rPr>
+          <w:rFonts w:asciiTheme="minorHAnsi" w:eastAsiaTheme="minorHAnsi" w:hAnsiTheme="minorHAnsi" w:cstheme="minorBidi"/>
+          <w:color w:val="auto"/>
+          <w:sz w:val="22"/>
+          <w:szCs w:val="22"/>
+          <w:lang w:val="en-GB"/>
+        </w:rPr>
         <w:id w:val="495231418"/>
         <w:docPartObj>
           <w:docPartGallery w:val="Table of Contents"/>
@@ -1224,21 +1325,23 @@
       </w:sdtPr>
       <w:sdtEndPr>
         <w:rPr>
-          <w:rFonts w:asciiTheme="minorHAnsi" w:eastAsiaTheme="minorHAnsi" w:hAnsiTheme="minorHAnsi" w:cstheme="minorBidi"/>
           <w:b/>
           <w:bCs/>
           <w:noProof/>
-          <w:color w:val="auto"/>
-          <w:sz w:val="22"/>
-          <w:szCs w:val="22"/>
         </w:rPr>
       </w:sdtEndPr>
       <w:sdtContent>
         <w:p>
           <w:pPr>
             <w:pStyle w:val="TOCHeading"/>
+            <w:rPr>
+              <w:lang w:val="en-GB"/>
+            </w:rPr>
           </w:pPr>
           <w:r>
+            <w:rPr>
+              <w:lang w:val="en-GB"/>
+            </w:rPr>
             <w:t>Table of Contents</w:t>
           </w:r>
         </w:p>
@@ -1257,12 +1360,21 @@
             </w:rPr>
           </w:pPr>
           <w:r>
+            <w:rPr>
+              <w:lang w:val="en-GB"/>
+            </w:rPr>
             <w:fldChar w:fldCharType="begin"/>
           </w:r>
           <w:r>
+            <w:rPr>
+              <w:lang w:val="en-GB"/>
+            </w:rPr>
             <w:instrText xml:space="preserve"> TOC \o "1-3" \h \z \u </w:instrText>
           </w:r>
           <w:r>
+            <w:rPr>
+              <w:lang w:val="en-GB"/>
+            </w:rPr>
             <w:fldChar w:fldCharType="separate"/>
           </w:r>
           <w:hyperlink w:anchor="_Toc125800619" w:history="1">
@@ -1270,6 +1382,7 @@
               <w:rPr>
                 <w:rStyle w:val="Hyperlink"/>
                 <w:noProof/>
+                <w:lang w:val="en-GB"/>
               </w:rPr>
               <w:t>1</w:t>
             </w:r>
@@ -1286,6 +1399,7 @@
               <w:rPr>
                 <w:rStyle w:val="Hyperlink"/>
                 <w:noProof/>
+                <w:lang w:val="en-GB"/>
               </w:rPr>
               <w:t>Vision</w:t>
             </w:r>
@@ -1293,6 +1407,7 @@
               <w:rPr>
                 <w:noProof/>
                 <w:webHidden/>
+                <w:lang w:val="en-GB"/>
               </w:rPr>
               <w:tab/>
             </w:r>
@@ -1300,6 +1415,7 @@
               <w:rPr>
                 <w:noProof/>
                 <w:webHidden/>
+                <w:lang w:val="en-GB"/>
               </w:rPr>
               <w:fldChar w:fldCharType="begin"/>
             </w:r>
@@ -1307,6 +1423,7 @@
               <w:rPr>
                 <w:noProof/>
                 <w:webHidden/>
+                <w:lang w:val="en-GB"/>
               </w:rPr>
               <w:instrText xml:space="preserve"> PAGEREF _Toc125800619 \h </w:instrText>
             </w:r>
@@ -1314,12 +1431,14 @@
               <w:rPr>
                 <w:noProof/>
                 <w:webHidden/>
+                <w:lang w:val="en-GB"/>
               </w:rPr>
             </w:r>
             <w:r>
               <w:rPr>
                 <w:noProof/>
                 <w:webHidden/>
+                <w:lang w:val="en-GB"/>
               </w:rPr>
               <w:fldChar w:fldCharType="separate"/>
             </w:r>
@@ -1327,6 +1446,7 @@
               <w:rPr>
                 <w:noProof/>
                 <w:webHidden/>
+                <w:lang w:val="en-GB"/>
               </w:rPr>
               <w:t>3</w:t>
             </w:r>
@@ -1334,6 +1454,7 @@
               <w:rPr>
                 <w:noProof/>
                 <w:webHidden/>
+                <w:lang w:val="en-GB"/>
               </w:rPr>
               <w:fldChar w:fldCharType="end"/>
             </w:r>
@@ -1358,6 +1479,7 @@
               <w:rPr>
                 <w:rStyle w:val="Hyperlink"/>
                 <w:noProof/>
+                <w:lang w:val="en-GB"/>
               </w:rPr>
               <w:t>2</w:t>
             </w:r>
@@ -1374,6 +1496,7 @@
               <w:rPr>
                 <w:rStyle w:val="Hyperlink"/>
                 <w:noProof/>
+                <w:lang w:val="en-GB"/>
               </w:rPr>
               <w:t>Level 1</w:t>
             </w:r>
@@ -1381,6 +1504,7 @@
               <w:rPr>
                 <w:noProof/>
                 <w:webHidden/>
+                <w:lang w:val="en-GB"/>
               </w:rPr>
               <w:tab/>
             </w:r>
@@ -1388,6 +1512,7 @@
               <w:rPr>
                 <w:noProof/>
                 <w:webHidden/>
+                <w:lang w:val="en-GB"/>
               </w:rPr>
               <w:fldChar w:fldCharType="begin"/>
             </w:r>
@@ -1395,6 +1520,7 @@
               <w:rPr>
                 <w:noProof/>
                 <w:webHidden/>
+                <w:lang w:val="en-GB"/>
               </w:rPr>
               <w:instrText xml:space="preserve"> PAGEREF _Toc125800620 \h </w:instrText>
             </w:r>
@@ -1402,12 +1528,14 @@
               <w:rPr>
                 <w:noProof/>
                 <w:webHidden/>
+                <w:lang w:val="en-GB"/>
               </w:rPr>
             </w:r>
             <w:r>
               <w:rPr>
                 <w:noProof/>
                 <w:webHidden/>
+                <w:lang w:val="en-GB"/>
               </w:rPr>
               <w:fldChar w:fldCharType="separate"/>
             </w:r>
@@ -1415,6 +1543,7 @@
               <w:rPr>
                 <w:noProof/>
                 <w:webHidden/>
+                <w:lang w:val="en-GB"/>
               </w:rPr>
               <w:t>3</w:t>
             </w:r>
@@ -1422,6 +1551,7 @@
               <w:rPr>
                 <w:noProof/>
                 <w:webHidden/>
+                <w:lang w:val="en-GB"/>
               </w:rPr>
               <w:fldChar w:fldCharType="end"/>
             </w:r>
@@ -1445,6 +1575,7 @@
               <w:rPr>
                 <w:rStyle w:val="Hyperlink"/>
                 <w:noProof/>
+                <w:lang w:val="en-GB"/>
               </w:rPr>
               <w:t>2.1</w:t>
             </w:r>
@@ -1460,6 +1591,7 @@
               <w:rPr>
                 <w:rStyle w:val="Hyperlink"/>
                 <w:noProof/>
+                <w:lang w:val="en-GB"/>
               </w:rPr>
               <w:t>Level 2</w:t>
             </w:r>
@@ -1467,6 +1599,7 @@
               <w:rPr>
                 <w:noProof/>
                 <w:webHidden/>
+                <w:lang w:val="en-GB"/>
               </w:rPr>
               <w:tab/>
             </w:r>
@@ -1474,6 +1607,7 @@
               <w:rPr>
                 <w:noProof/>
                 <w:webHidden/>
+                <w:lang w:val="en-GB"/>
               </w:rPr>
               <w:fldChar w:fldCharType="begin"/>
             </w:r>
@@ -1481,6 +1615,7 @@
               <w:rPr>
                 <w:noProof/>
                 <w:webHidden/>
+                <w:lang w:val="en-GB"/>
               </w:rPr>
               <w:instrText xml:space="preserve"> PAGEREF _Toc125800621 \h </w:instrText>
             </w:r>
@@ -1488,12 +1623,14 @@
               <w:rPr>
                 <w:noProof/>
                 <w:webHidden/>
+                <w:lang w:val="en-GB"/>
               </w:rPr>
             </w:r>
             <w:r>
               <w:rPr>
                 <w:noProof/>
                 <w:webHidden/>
+                <w:lang w:val="en-GB"/>
               </w:rPr>
               <w:fldChar w:fldCharType="separate"/>
             </w:r>
@@ -1501,6 +1638,7 @@
               <w:rPr>
                 <w:noProof/>
                 <w:webHidden/>
+                <w:lang w:val="en-GB"/>
               </w:rPr>
               <w:t>3</w:t>
             </w:r>
@@ -1508,6 +1646,7 @@
               <w:rPr>
                 <w:noProof/>
                 <w:webHidden/>
+                <w:lang w:val="en-GB"/>
               </w:rPr>
               <w:fldChar w:fldCharType="end"/>
             </w:r>
@@ -1531,6 +1670,7 @@
               <w:rPr>
                 <w:rStyle w:val="Hyperlink"/>
                 <w:noProof/>
+                <w:lang w:val="en-GB"/>
               </w:rPr>
               <w:t>2.1.1</w:t>
             </w:r>
@@ -1546,6 +1686,7 @@
               <w:rPr>
                 <w:rStyle w:val="Hyperlink"/>
                 <w:noProof/>
+                <w:lang w:val="en-GB"/>
               </w:rPr>
               <w:t>Level 3</w:t>
             </w:r>
@@ -1553,6 +1694,7 @@
               <w:rPr>
                 <w:noProof/>
                 <w:webHidden/>
+                <w:lang w:val="en-GB"/>
               </w:rPr>
               <w:tab/>
             </w:r>
@@ -1560,6 +1702,7 @@
               <w:rPr>
                 <w:noProof/>
                 <w:webHidden/>
+                <w:lang w:val="en-GB"/>
               </w:rPr>
               <w:fldChar w:fldCharType="begin"/>
             </w:r>
@@ -1567,6 +1710,7 @@
               <w:rPr>
                 <w:noProof/>
                 <w:webHidden/>
+                <w:lang w:val="en-GB"/>
               </w:rPr>
               <w:instrText xml:space="preserve"> PAGEREF _Toc125800622 \h </w:instrText>
             </w:r>
@@ -1574,12 +1718,14 @@
               <w:rPr>
                 <w:noProof/>
                 <w:webHidden/>
+                <w:lang w:val="en-GB"/>
               </w:rPr>
             </w:r>
             <w:r>
               <w:rPr>
                 <w:noProof/>
                 <w:webHidden/>
+                <w:lang w:val="en-GB"/>
               </w:rPr>
               <w:fldChar w:fldCharType="separate"/>
             </w:r>
@@ -1587,6 +1733,7 @@
               <w:rPr>
                 <w:noProof/>
                 <w:webHidden/>
+                <w:lang w:val="en-GB"/>
               </w:rPr>
               <w:t>3</w:t>
             </w:r>
@@ -1594,17 +1741,24 @@
               <w:rPr>
                 <w:noProof/>
                 <w:webHidden/>
+                <w:lang w:val="en-GB"/>
               </w:rPr>
               <w:fldChar w:fldCharType="end"/>
             </w:r>
           </w:hyperlink>
         </w:p>
         <w:p>
+          <w:pPr>
+            <w:rPr>
+              <w:lang w:val="en-GB"/>
+            </w:rPr>
+          </w:pPr>
           <w:r>
             <w:rPr>
               <w:b/>
               <w:bCs/>
               <w:noProof/>
+              <w:lang w:val="en-GB"/>
             </w:rPr>
             <w:fldChar w:fldCharType="end"/>
           </w:r>
@@ -1612,139 +1766,739 @@
       </w:sdtContent>
     </w:sdt>
     <w:p>
+      <w:pPr>
+        <w:rPr>
+          <w:lang w:val="en-GB"/>
+        </w:rPr>
+      </w:pPr>
       <w:r>
         <w:rPr>
           <w:b/>
           <w:bCs/>
           <w:noProof/>
           <w:color w:val="2E74B5" w:themeColor="accent1" w:themeShade="BF"/>
+          <w:lang w:val="en-GB"/>
         </w:rPr>
         <w:t>No table of contents entries found.</w:t>
       </w:r>
       <w:r>
+        <w:rPr>
+          <w:lang w:val="en-GB"/>
+        </w:rPr>
         <w:fldChar w:fldCharType="end"/>
       </w:r>
     </w:p>
-    <w:p/>
-    <w:p/>
-    <w:p/>
-    <w:p>
-      <w:r>
+    <w:p>
+      <w:pPr>
+        <w:rPr>
+          <w:lang w:val="en-GB"/>
+        </w:rPr>
+      </w:pPr>
+    </w:p>
+    <w:p>
+      <w:pPr>
+        <w:rPr>
+          <w:lang w:val="en-GB"/>
+        </w:rPr>
+      </w:pPr>
+    </w:p>
+    <w:p>
+      <w:pPr>
+        <w:rPr>
+          <w:lang w:val="en-GB"/>
+        </w:rPr>
+      </w:pPr>
+    </w:p>
+    <w:p>
+      <w:pPr>
+        <w:rPr>
+          <w:lang w:val="en-GB"/>
+        </w:rPr>
+      </w:pPr>
+      <w:r>
+        <w:rPr>
+          <w:lang w:val="en-GB"/>
+        </w:rPr>
         <w:br w:type="page"/>
       </w:r>
     </w:p>
-    <w:p/>
+    <w:p>
+      <w:pPr>
+        <w:rPr>
+          <w:lang w:val="en-GB"/>
+        </w:rPr>
+      </w:pPr>
+    </w:p>
     <w:p>
       <w:pPr>
         <w:pStyle w:val="HeadingNumber1"/>
+        <w:rPr>
+          <w:lang w:val="en-GB"/>
+        </w:rPr>
       </w:pPr>
       <w:bookmarkStart w:id="0" w:name="_Toc125800619"/>
       <w:r>
+        <w:rPr>
+          <w:lang w:val="en-GB"/>
+        </w:rPr>
         <w:t>Vision</w:t>
       </w:r>
       <w:bookmarkEnd w:id="0"/>
     </w:p>
-    <w:p/>
-    <w:p>
-      <w:r>
+    <w:p>
+      <w:pPr>
+        <w:rPr>
+          <w:lang w:val="en-GB"/>
+        </w:rPr>
+      </w:pPr>
+    </w:p>
+    <w:p>
+      <w:pPr>
+        <w:rPr>
+          <w:lang w:val="en-GB"/>
+        </w:rPr>
+      </w:pPr>
+      <w:r>
+        <w:rPr>
+          <w:lang w:val="en-GB"/>
+        </w:rPr>
         <w:t xml:space="preserve">I need tools to improve the personal Software Development Process. </w:t>
       </w:r>
     </w:p>
     <w:p>
-      <w:r>
+      <w:pPr>
+        <w:rPr>
+          <w:lang w:val="en-GB"/>
+        </w:rPr>
+      </w:pPr>
+      <w:r>
+        <w:rPr>
+          <w:lang w:val="en-GB"/>
+        </w:rPr>
         <w:t>The tool creation should allow using known widespread technologies and practices.</w:t>
       </w:r>
     </w:p>
     <w:p>
       <w:pPr>
         <w:pStyle w:val="HeadingNumber1"/>
+        <w:rPr>
+          <w:lang w:val="en-GB"/>
+        </w:rPr>
       </w:pPr>
       <w:bookmarkStart w:id="1" w:name="_Toc125800620"/>
       <w:r>
+        <w:rPr>
+          <w:lang w:val="en-GB"/>
+        </w:rPr>
+        <w:t>Use cases</w:t>
+      </w:r>
+    </w:p>
+    <w:p>
+      <w:pPr>
+        <w:pStyle w:val="HeadingNumber2"/>
+        <w:rPr>
+          <w:lang w:val="en-GB"/>
+        </w:rPr>
+      </w:pPr>
+      <w:r>
+        <w:rPr>
+          <w:lang w:val="en-GB"/>
+        </w:rPr>
         <w:t>Business use cases</w:t>
       </w:r>
       <w:bookmarkEnd w:id="1"/>
+    </w:p>
+    <w:p>
+      <w:pPr>
+        <w:pStyle w:val="HeadingNumber3"/>
+        <w:rPr>
+          <w:lang w:val="en-GB"/>
+        </w:rPr>
+      </w:pPr>
+      <w:r>
+        <w:rPr>
+          <w:lang w:val="en-GB"/>
+        </w:rPr>
+        <w:t>BUC-01- Create resources (file structure and folders)</w:t>
+      </w:r>
+    </w:p>
+    <w:p>
+      <w:pPr>
+        <w:pStyle w:val="ListParagraph"/>
+        <w:ind w:left="360"/>
+        <w:rPr>
+          <w:lang w:val="en-GB"/>
+        </w:rPr>
+      </w:pPr>
+      <w:r>
+        <w:rPr>
+          <w:lang w:val="en-GB"/>
+        </w:rPr>
+        <w:t xml:space="preserve">For different reasons (software project, managing projects, or operational projects) I need to create some folder predefined structure  filled up with some files created from scratch or </w:t>
+      </w:r>
+      <w:r>
+        <w:rPr>
+          <w:lang w:val="en-GB"/>
+        </w:rPr>
+        <w:t>get from some file repository.</w:t>
+      </w:r>
+    </w:p>
+    <w:p>
+      <w:pPr>
+        <w:pStyle w:val="HeadingNumber2"/>
+        <w:rPr>
+          <w:lang w:val="en-GB"/>
+        </w:rPr>
+      </w:pPr>
+      <w:r>
+        <w:rPr>
+          <w:lang w:val="en-GB"/>
+        </w:rPr>
+        <w:t>Technical use cases</w:t>
+      </w:r>
+    </w:p>
+    <w:p>
+      <w:pPr>
+        <w:pStyle w:val="HeadingNumber3"/>
+        <w:rPr>
+          <w:lang w:val="en-GB"/>
+        </w:rPr>
+      </w:pPr>
+      <w:r>
+        <w:rPr>
+          <w:lang w:val="en-GB"/>
+        </w:rPr>
+        <w:t>TUC-01 – Implement a file repository.</w:t>
+      </w:r>
+    </w:p>
+    <w:p>
+      <w:pPr>
+        <w:rPr>
+          <w:lang w:val="en-GB"/>
+        </w:rPr>
+      </w:pPr>
+    </w:p>
+    <w:p>
+      <w:pPr>
+        <w:rPr>
+          <w:lang w:val="en-GB"/>
+        </w:rPr>
+      </w:pPr>
+      <w:r>
+        <w:rPr>
+          <w:lang w:val="en-GB"/>
+        </w:rPr>
+        <w:t>As a user or as an application I need to get a file from a file repository.</w:t>
+      </w:r>
+    </w:p>
+    <w:p>
+      <w:pPr>
+        <w:rPr>
+          <w:lang w:val="en-GB"/>
+        </w:rPr>
+      </w:pPr>
+      <w:r>
+        <w:rPr>
+          <w:lang w:val="en-GB"/>
+        </w:rPr>
+        <w:t>As a user or as an application I need to add files to a file repository.</w:t>
+      </w:r>
+    </w:p>
+    <w:p>
+      <w:pPr>
+        <w:rPr>
+          <w:lang w:val="en-GB"/>
+        </w:rPr>
+      </w:pPr>
+    </w:p>
+    <w:p>
+      <w:pPr>
+        <w:rPr>
+          <w:lang w:val="en-GB"/>
+        </w:rPr>
+      </w:pPr>
+    </w:p>
+    <w:p>
+      <w:pPr>
+        <w:pStyle w:val="HeadingNumber1"/>
+        <w:rPr>
+          <w:lang w:val="en-GB"/>
+        </w:rPr>
+      </w:pPr>
+      <w:bookmarkStart w:id="2" w:name="_Toc125800621"/>
+      <w:r>
+        <w:rPr>
+          <w:lang w:val="en-GB"/>
+        </w:rPr>
+        <w:t>Technical constraints</w:t>
+      </w:r>
+      <w:bookmarkEnd w:id="2"/>
+    </w:p>
+    <w:p>
+      <w:pPr>
+        <w:rPr>
+          <w:lang w:val="en-GB"/>
+        </w:rPr>
+      </w:pPr>
+      <w:r>
+        <w:rPr>
+          <w:lang w:val="en-GB"/>
+        </w:rPr>
+        <w:t>Language used for implementation: C#</w:t>
+      </w:r>
+    </w:p>
+    <w:p>
+      <w:pPr>
+        <w:rPr>
+          <w:lang w:val="en-GB"/>
+        </w:rPr>
+      </w:pPr>
+      <w:r>
+        <w:rPr>
+          <w:lang w:val="en-GB"/>
+        </w:rPr>
+        <w:t>Framework: Dot Net Core</w:t>
+      </w:r>
+    </w:p>
+    <w:p>
+      <w:pPr>
+        <w:rPr>
+          <w:lang w:val="en-GB"/>
+        </w:rPr>
+      </w:pPr>
+      <w:r>
+        <w:rPr>
+          <w:lang w:val="en-GB"/>
+        </w:rPr>
+        <w:t>Interface: WPF (final target MVVM)</w:t>
+      </w:r>
+    </w:p>
+    <w:p>
+      <w:pPr>
+        <w:rPr>
+          <w:lang w:val="en-GB"/>
+        </w:rPr>
+      </w:pPr>
+      <w:r>
+        <w:rPr>
+          <w:lang w:val="en-GB"/>
+        </w:rPr>
+        <w:t>To use unit tests.</w:t>
+      </w:r>
+    </w:p>
+    <w:p>
+      <w:pPr>
+        <w:rPr>
+          <w:lang w:val="en-GB"/>
+        </w:rPr>
+      </w:pPr>
+    </w:p>
+    <w:p>
+      <w:pPr>
+        <w:pStyle w:val="HeadingNumber1"/>
+        <w:rPr>
+          <w:lang w:val="en-GB"/>
+        </w:rPr>
+      </w:pPr>
+      <w:r>
+        <w:rPr>
+          <w:lang w:val="en-GB"/>
+        </w:rPr>
+        <w:t>Analysis</w:t>
+      </w:r>
+    </w:p>
+    <w:p>
+      <w:pPr>
+        <w:rPr>
+          <w:lang w:val="en-GB"/>
+        </w:rPr>
+      </w:pPr>
+    </w:p>
+    <w:p>
+      <w:pPr>
+        <w:pStyle w:val="HeadingNumber2"/>
+        <w:rPr>
+          <w:lang w:val="en-GB"/>
+        </w:rPr>
+      </w:pPr>
+      <w:r>
+        <w:rPr>
+          <w:lang w:val="en-GB"/>
+        </w:rPr>
+        <w:t>BUC-01 Analysis</w:t>
+      </w:r>
+    </w:p>
+    <w:p>
+      <w:pPr>
+        <w:rPr>
+          <w:lang w:val="en-GB"/>
+        </w:rPr>
+      </w:pPr>
+    </w:p>
+    <w:p>
+      <w:pPr>
+        <w:rPr>
+          <w:lang w:val="en-GB"/>
+        </w:rPr>
+      </w:pPr>
+      <w:r>
+        <w:rPr>
+          <w:lang w:val="en-GB"/>
+        </w:rPr>
+        <w:t xml:space="preserve">To implement the Business case, we need a </w:t>
+      </w:r>
+      <w:r>
+        <w:rPr>
+          <w:b/>
+          <w:bCs/>
+          <w:lang w:val="en-GB"/>
+        </w:rPr>
+        <w:t>file repository</w:t>
+      </w:r>
+      <w:r>
+        <w:rPr>
+          <w:lang w:val="en-GB"/>
+        </w:rPr>
+        <w:t>.</w:t>
+      </w:r>
+      <w:r>
+        <w:rPr>
+          <w:lang w:val="en-GB"/>
+        </w:rPr>
+        <w:t xml:space="preserve"> </w:t>
+      </w:r>
+      <w:r>
+        <w:rPr>
+          <w:lang w:val="en-GB"/>
+        </w:rPr>
+        <w:sym w:font="Wingdings" w:char="F0E8"/>
+      </w:r>
+      <w:r>
+        <w:rPr>
+          <w:lang w:val="en-GB"/>
+        </w:rPr>
+        <w:t xml:space="preserve"> Technical use case created </w:t>
+      </w:r>
+      <w:r>
+        <w:rPr>
+          <w:b/>
+          <w:bCs/>
+          <w:lang w:val="en-GB"/>
+        </w:rPr>
+        <w:t>TUC-01 Implement a file repository</w:t>
+      </w:r>
+      <w:r>
+        <w:rPr>
+          <w:lang w:val="en-GB"/>
+        </w:rPr>
+        <w:t>.</w:t>
+      </w:r>
+    </w:p>
+    <w:p>
+      <w:pPr>
+        <w:rPr>
+          <w:lang w:val="en-GB"/>
+        </w:rPr>
+      </w:pPr>
+    </w:p>
+    <w:p>
+      <w:pPr>
+        <w:pStyle w:val="HeadingNumber2"/>
+        <w:rPr>
+          <w:lang w:val="en-GB"/>
+        </w:rPr>
+      </w:pPr>
+      <w:r>
+        <w:rPr>
+          <w:lang w:val="en-GB"/>
+        </w:rPr>
+        <w:t>TUC-01 Analysis</w:t>
+      </w:r>
+    </w:p>
+    <w:p>
+      <w:pPr>
+        <w:rPr>
+          <w:lang w:val="en-GB"/>
+        </w:rPr>
+      </w:pPr>
+    </w:p>
+    <w:p>
+      <w:pPr>
+        <w:rPr>
+          <w:lang w:val="en-GB"/>
+        </w:rPr>
+      </w:pPr>
+      <w:r>
+        <w:rPr>
+          <w:lang w:val="en-GB"/>
+        </w:rPr>
+        <w:t>As a user I give to the system a Logical file Id and the system returns a file corresponding to the logical file id.</w:t>
+      </w:r>
+    </w:p>
+    <w:p>
+      <w:pPr>
+        <w:rPr>
+          <w:lang w:val="en-GB"/>
+        </w:rPr>
+      </w:pPr>
+    </w:p>
+    <w:p>
+      <w:pPr>
+        <w:rPr>
+          <w:lang w:val="en-GB"/>
+        </w:rPr>
+      </w:pPr>
+      <w:r>
+        <w:rPr>
+          <w:b/>
+          <w:bCs/>
+          <w:lang w:val="en-GB"/>
+        </w:rPr>
+        <w:t>FileRepositoryManager</w:t>
+      </w:r>
+      <w:r>
+        <w:rPr>
+          <w:lang w:val="en-GB"/>
+        </w:rPr>
+        <w:t>.</w:t>
+      </w:r>
+    </w:p>
+    <w:p>
+      <w:pPr>
+        <w:rPr>
+          <w:lang w:val="en-GB"/>
+        </w:rPr>
+      </w:pPr>
+      <w:r>
+        <w:rPr>
+          <w:lang w:val="en-GB"/>
+        </w:rPr>
+        <w:t>Role – Add file</w:t>
+      </w:r>
     </w:p>
     <w:p>
       <w:pPr>
         <w:pStyle w:val="ListParagraph"/>
         <w:numPr>
           <w:ilvl w:val="0"/>
-          <w:numId w:val="6"/>
+          <w:numId w:val="8"/>
         </w:numPr>
-      </w:pPr>
-      <w:r>
-        <w:t xml:space="preserve">For different reasons (software project, managing projects, or operational projects) I need to create some folder predefined structure  filled up with some files created from scratch or </w:t>
-      </w:r>
-      <w:r>
-        <w:t>get from some file repository.</w:t>
-      </w:r>
-    </w:p>
-    <w:p/>
-    <w:p>
-      <w:pPr>
-        <w:pStyle w:val="HeadingNumber1"/>
-      </w:pPr>
-      <w:bookmarkStart w:id="2" w:name="_Toc125800621"/>
-      <w:r>
-        <w:t>Technical constraints</w:t>
-      </w:r>
-      <w:bookmarkEnd w:id="2"/>
-    </w:p>
-    <w:p/>
-    <w:p>
-      <w:r>
-        <w:t>Language used for implementation: C#</w:t>
-      </w:r>
-    </w:p>
-    <w:p>
-      <w:r>
-        <w:t>Framework: Dot Net Core</w:t>
-      </w:r>
-    </w:p>
-    <w:p>
-      <w:r>
-        <w:t>Interface: WPF (final target MVVM)</w:t>
-      </w:r>
-    </w:p>
-    <w:p>
-      <w:r>
-        <w:t>To use unit tests.</w:t>
-      </w:r>
-    </w:p>
-    <w:p/>
-    <w:p>
-      <w:pPr>
-        <w:pStyle w:val="HeadingNumber3"/>
-      </w:pPr>
-      <w:bookmarkStart w:id="3" w:name="_Toc125800622"/>
-      <w:r>
-        <w:t>Level 3</w:t>
-      </w:r>
-      <w:bookmarkEnd w:id="3"/>
-    </w:p>
-    <w:p>
-      <w:pPr>
-        <w:pStyle w:val="HeadingNumber4"/>
-      </w:pPr>
-      <w:r>
-        <w:t>Level 4</w:t>
-      </w:r>
-    </w:p>
-    <w:p/>
-    <w:p/>
-    <w:p>
-      <w:pPr>
-        <w:pStyle w:val="HeadingNumber5"/>
-      </w:pPr>
-      <w:r>
-        <w:t>Level</w:t>
-      </w:r>
-      <w:r>
-        <w:t xml:space="preserve"> 5</w:t>
-      </w:r>
-    </w:p>
-    <w:p/>
+        <w:rPr>
+          <w:lang w:val="en-GB"/>
+        </w:rPr>
+      </w:pPr>
+      <w:r>
+        <w:rPr>
+          <w:lang w:val="en-GB"/>
+        </w:rPr>
+        <w:t>Get file</w:t>
+      </w:r>
+    </w:p>
+    <w:p>
+      <w:pPr>
+        <w:pStyle w:val="ListParagraph"/>
+        <w:numPr>
+          <w:ilvl w:val="0"/>
+          <w:numId w:val="8"/>
+        </w:numPr>
+        <w:rPr>
+          <w:lang w:val="en-GB"/>
+        </w:rPr>
+      </w:pPr>
+      <w:r>
+        <w:rPr>
+          <w:lang w:val="en-GB"/>
+        </w:rPr>
+        <w:t xml:space="preserve">List available file </w:t>
+      </w:r>
+    </w:p>
+    <w:p>
+      <w:pPr>
+        <w:rPr>
+          <w:lang w:val="en-GB"/>
+        </w:rPr>
+      </w:pPr>
+    </w:p>
+    <w:p>
+      <w:pPr>
+        <w:rPr>
+          <w:lang w:val="en-GB"/>
+        </w:rPr>
+      </w:pPr>
+      <w:r>
+        <w:rPr>
+          <w:b/>
+          <w:bCs/>
+          <w:lang w:val="en-GB"/>
+        </w:rPr>
+        <w:t>Files</w:t>
+      </w:r>
+      <w:r>
+        <w:rPr>
+          <w:b/>
+          <w:bCs/>
+          <w:lang w:val="en-GB"/>
+        </w:rPr>
+        <w:t>Element</w:t>
+      </w:r>
+      <w:r>
+        <w:rPr>
+          <w:lang w:val="en-GB"/>
+        </w:rPr>
+        <w:t xml:space="preserve"> – Role maps logical file with physical file location</w:t>
+      </w:r>
+    </w:p>
+    <w:p>
+      <w:pPr>
+        <w:rPr>
+          <w:lang w:val="en-GB"/>
+        </w:rPr>
+      </w:pPr>
+      <w:r>
+        <w:rPr>
+          <w:lang w:val="en-GB"/>
+        </w:rPr>
+        <w:t>File Repository</w:t>
+      </w:r>
+    </w:p>
+    <w:p>
+      <w:pPr>
+        <w:pStyle w:val="ListParagraph"/>
+        <w:numPr>
+          <w:ilvl w:val="0"/>
+          <w:numId w:val="7"/>
+        </w:numPr>
+        <w:rPr>
+          <w:lang w:val="en-GB"/>
+        </w:rPr>
+      </w:pPr>
+      <w:r>
+        <w:rPr>
+          <w:lang w:val="en-GB"/>
+        </w:rPr>
+        <w:t>Root</w:t>
+      </w:r>
+    </w:p>
+    <w:p>
+      <w:pPr>
+        <w:pStyle w:val="ListParagraph"/>
+        <w:numPr>
+          <w:ilvl w:val="0"/>
+          <w:numId w:val="7"/>
+        </w:numPr>
+        <w:rPr>
+          <w:lang w:val="en-GB"/>
+        </w:rPr>
+      </w:pPr>
+      <w:r>
+        <w:rPr>
+          <w:lang w:val="en-GB"/>
+        </w:rPr>
+        <w:t>Map between logical filename and path + file.name</w:t>
+      </w:r>
+    </w:p>
+    <w:p>
+      <w:pPr>
+        <w:rPr>
+          <w:b/>
+          <w:bCs/>
+          <w:lang w:val="en-GB"/>
+        </w:rPr>
+      </w:pPr>
+      <w:r>
+        <w:rPr>
+          <w:b/>
+          <w:bCs/>
+          <w:lang w:val="en-GB"/>
+        </w:rPr>
+        <w:t>DataRepository</w:t>
+      </w:r>
+      <w:r>
+        <w:rPr>
+          <w:b/>
+          <w:bCs/>
+          <w:lang w:val="en-GB"/>
+        </w:rPr>
+        <w:t xml:space="preserve"> </w:t>
+      </w:r>
+      <w:r>
+        <w:rPr>
+          <w:lang w:val="en-GB"/>
+        </w:rPr>
+        <w:t>–</w:t>
+      </w:r>
+      <w:r>
+        <w:rPr>
+          <w:lang w:val="en-GB"/>
+        </w:rPr>
+        <w:t xml:space="preserve"> Role</w:t>
+      </w:r>
+      <w:r>
+        <w:rPr>
+          <w:lang w:val="en-GB"/>
+        </w:rPr>
+        <w:t xml:space="preserve"> store FilesElement</w:t>
+      </w:r>
+      <w:r>
+        <w:rPr>
+          <w:lang w:val="en-GB"/>
+        </w:rPr>
+        <w:t>s</w:t>
+      </w:r>
+    </w:p>
+    <w:p>
+      <w:pPr>
+        <w:rPr>
+          <w:b/>
+          <w:bCs/>
+          <w:lang w:val="en-GB"/>
+        </w:rPr>
+      </w:pPr>
+    </w:p>
+    <w:p>
+      <w:pPr>
+        <w:rPr>
+          <w:b/>
+          <w:bCs/>
+          <w:lang w:val="en-GB"/>
+        </w:rPr>
+      </w:pPr>
+    </w:p>
+    <w:p>
+      <w:pPr>
+        <w:rPr>
+          <w:lang w:val="en-GB"/>
+        </w:rPr>
+      </w:pPr>
+    </w:p>
+    <w:p>
+      <w:pPr>
+        <w:rPr>
+          <w:lang w:val="en-GB"/>
+        </w:rPr>
+      </w:pPr>
+    </w:p>
+    <w:p>
+      <w:pPr>
+        <w:rPr>
+          <w:lang w:val="en-GB"/>
+        </w:rPr>
+      </w:pPr>
+    </w:p>
+    <w:p>
+      <w:pPr>
+        <w:rPr>
+          <w:lang w:val="en-GB"/>
+        </w:rPr>
+      </w:pPr>
+    </w:p>
+    <w:p>
+      <w:pPr>
+        <w:rPr>
+          <w:lang w:val="en-GB"/>
+        </w:rPr>
+      </w:pPr>
+    </w:p>
     <w:sectPr>
       <w:pgSz w:w="16838" w:h="23811" w:code="8"/>
       <w:pgMar w:top="720" w:right="720" w:bottom="720" w:left="720" w:header="708" w:footer="708" w:gutter="0"/>
@@ -2256,6 +3010,231 @@
     </w:lvl>
   </w:abstractNum>
   <w:abstractNum w:abstractNumId="5" w15:restartNumberingAfterBreak="0">
+    <w:nsid w:val="647C3169"/>
+    <w:multiLevelType w:val="hybridMultilevel"/>
+    <w:tmpl w:val="F0767DF0"/>
+    <w:lvl w:ilvl="0" w:tplc="5D82DD5E">
+      <w:numFmt w:val="bullet"/>
+      <w:lvlText w:val="-"/>
+      <w:lvlJc w:val="left"/>
+      <w:pPr>
+        <w:ind w:left="720" w:hanging="360"/>
+      </w:pPr>
+      <w:rPr>
+        <w:rFonts w:ascii="Calibri" w:eastAsiaTheme="minorHAnsi" w:hAnsi="Calibri" w:cs="Calibri" w:hint="default"/>
+      </w:rPr>
+    </w:lvl>
+    <w:lvl w:ilvl="1" w:tplc="08090003" w:tentative="1">
+      <w:start w:val="1"/>
+      <w:numFmt w:val="bullet"/>
+      <w:lvlText w:val="o"/>
+      <w:lvlJc w:val="left"/>
+      <w:pPr>
+        <w:ind w:left="1440" w:hanging="360"/>
+      </w:pPr>
+      <w:rPr>
+        <w:rFonts w:ascii="Courier New" w:hAnsi="Courier New" w:cs="Courier New" w:hint="default"/>
+      </w:rPr>
+    </w:lvl>
+    <w:lvl w:ilvl="2" w:tplc="08090005" w:tentative="1">
+      <w:start w:val="1"/>
+      <w:numFmt w:val="bullet"/>
+      <w:lvlText w:val=""/>
+      <w:lvlJc w:val="left"/>
+      <w:pPr>
+        <w:ind w:left="2160" w:hanging="360"/>
+      </w:pPr>
+      <w:rPr>
+        <w:rFonts w:ascii="Wingdings" w:hAnsi="Wingdings" w:hint="default"/>
+      </w:rPr>
+    </w:lvl>
+    <w:lvl w:ilvl="3" w:tplc="08090001" w:tentative="1">
+      <w:start w:val="1"/>
+      <w:numFmt w:val="bullet"/>
+      <w:lvlText w:val=""/>
+      <w:lvlJc w:val="left"/>
+      <w:pPr>
+        <w:ind w:left="2880" w:hanging="360"/>
+      </w:pPr>
+      <w:rPr>
+        <w:rFonts w:ascii="Symbol" w:hAnsi="Symbol" w:hint="default"/>
+      </w:rPr>
+    </w:lvl>
+    <w:lvl w:ilvl="4" w:tplc="08090003" w:tentative="1">
+      <w:start w:val="1"/>
+      <w:numFmt w:val="bullet"/>
+      <w:lvlText w:val="o"/>
+      <w:lvlJc w:val="left"/>
+      <w:pPr>
+        <w:ind w:left="3600" w:hanging="360"/>
+      </w:pPr>
+      <w:rPr>
+        <w:rFonts w:ascii="Courier New" w:hAnsi="Courier New" w:cs="Courier New" w:hint="default"/>
+      </w:rPr>
+    </w:lvl>
+    <w:lvl w:ilvl="5" w:tplc="08090005" w:tentative="1">
+      <w:start w:val="1"/>
+      <w:numFmt w:val="bullet"/>
+      <w:lvlText w:val=""/>
+      <w:lvlJc w:val="left"/>
+      <w:pPr>
+        <w:ind w:left="4320" w:hanging="360"/>
+      </w:pPr>
+      <w:rPr>
+        <w:rFonts w:ascii="Wingdings" w:hAnsi="Wingdings" w:hint="default"/>
+      </w:rPr>
+    </w:lvl>
+    <w:lvl w:ilvl="6" w:tplc="08090001" w:tentative="1">
+      <w:start w:val="1"/>
+      <w:numFmt w:val="bullet"/>
+      <w:lvlText w:val=""/>
+      <w:lvlJc w:val="left"/>
+      <w:pPr>
+        <w:ind w:left="5040" w:hanging="360"/>
+      </w:pPr>
+      <w:rPr>
+        <w:rFonts w:ascii="Symbol" w:hAnsi="Symbol" w:hint="default"/>
+      </w:rPr>
+    </w:lvl>
+    <w:lvl w:ilvl="7" w:tplc="08090003" w:tentative="1">
+      <w:start w:val="1"/>
+      <w:numFmt w:val="bullet"/>
+      <w:lvlText w:val="o"/>
+      <w:lvlJc w:val="left"/>
+      <w:pPr>
+        <w:ind w:left="5760" w:hanging="360"/>
+      </w:pPr>
+      <w:rPr>
+        <w:rFonts w:ascii="Courier New" w:hAnsi="Courier New" w:cs="Courier New" w:hint="default"/>
+      </w:rPr>
+    </w:lvl>
+    <w:lvl w:ilvl="8" w:tplc="08090005" w:tentative="1">
+      <w:start w:val="1"/>
+      <w:numFmt w:val="bullet"/>
+      <w:lvlText w:val=""/>
+      <w:lvlJc w:val="left"/>
+      <w:pPr>
+        <w:ind w:left="6480" w:hanging="360"/>
+      </w:pPr>
+      <w:rPr>
+        <w:rFonts w:ascii="Wingdings" w:hAnsi="Wingdings" w:hint="default"/>
+      </w:rPr>
+    </w:lvl>
+  </w:abstractNum>
+  <w:abstractNum w:abstractNumId="6" w15:restartNumberingAfterBreak="0">
+    <w:nsid w:val="71C8557F"/>
+    <w:multiLevelType w:val="hybridMultilevel"/>
+    <w:tmpl w:val="640CBC18"/>
+    <w:lvl w:ilvl="0" w:tplc="08090001">
+      <w:start w:val="1"/>
+      <w:numFmt w:val="bullet"/>
+      <w:lvlText w:val=""/>
+      <w:lvlJc w:val="left"/>
+      <w:pPr>
+        <w:ind w:left="720" w:hanging="360"/>
+      </w:pPr>
+      <w:rPr>
+        <w:rFonts w:ascii="Symbol" w:hAnsi="Symbol" w:hint="default"/>
+      </w:rPr>
+    </w:lvl>
+    <w:lvl w:ilvl="1" w:tplc="08090003" w:tentative="1">
+      <w:start w:val="1"/>
+      <w:numFmt w:val="bullet"/>
+      <w:lvlText w:val="o"/>
+      <w:lvlJc w:val="left"/>
+      <w:pPr>
+        <w:ind w:left="1440" w:hanging="360"/>
+      </w:pPr>
+      <w:rPr>
+        <w:rFonts w:ascii="Courier New" w:hAnsi="Courier New" w:cs="Courier New" w:hint="default"/>
+      </w:rPr>
+    </w:lvl>
+    <w:lvl w:ilvl="2" w:tplc="08090005" w:tentative="1">
+      <w:start w:val="1"/>
+      <w:numFmt w:val="bullet"/>
+      <w:lvlText w:val=""/>
+      <w:lvlJc w:val="left"/>
+      <w:pPr>
+        <w:ind w:left="2160" w:hanging="360"/>
+      </w:pPr>
+      <w:rPr>
+        <w:rFonts w:ascii="Wingdings" w:hAnsi="Wingdings" w:hint="default"/>
+      </w:rPr>
+    </w:lvl>
+    <w:lvl w:ilvl="3" w:tplc="08090001" w:tentative="1">
+      <w:start w:val="1"/>
+      <w:numFmt w:val="bullet"/>
+      <w:lvlText w:val=""/>
+      <w:lvlJc w:val="left"/>
+      <w:pPr>
+        <w:ind w:left="2880" w:hanging="360"/>
+      </w:pPr>
+      <w:rPr>
+        <w:rFonts w:ascii="Symbol" w:hAnsi="Symbol" w:hint="default"/>
+      </w:rPr>
+    </w:lvl>
+    <w:lvl w:ilvl="4" w:tplc="08090003" w:tentative="1">
+      <w:start w:val="1"/>
+      <w:numFmt w:val="bullet"/>
+      <w:lvlText w:val="o"/>
+      <w:lvlJc w:val="left"/>
+      <w:pPr>
+        <w:ind w:left="3600" w:hanging="360"/>
+      </w:pPr>
+      <w:rPr>
+        <w:rFonts w:ascii="Courier New" w:hAnsi="Courier New" w:cs="Courier New" w:hint="default"/>
+      </w:rPr>
+    </w:lvl>
+    <w:lvl w:ilvl="5" w:tplc="08090005" w:tentative="1">
+      <w:start w:val="1"/>
+      <w:numFmt w:val="bullet"/>
+      <w:lvlText w:val=""/>
+      <w:lvlJc w:val="left"/>
+      <w:pPr>
+        <w:ind w:left="4320" w:hanging="360"/>
+      </w:pPr>
+      <w:rPr>
+        <w:rFonts w:ascii="Wingdings" w:hAnsi="Wingdings" w:hint="default"/>
+      </w:rPr>
+    </w:lvl>
+    <w:lvl w:ilvl="6" w:tplc="08090001" w:tentative="1">
+      <w:start w:val="1"/>
+      <w:numFmt w:val="bullet"/>
+      <w:lvlText w:val=""/>
+      <w:lvlJc w:val="left"/>
+      <w:pPr>
+        <w:ind w:left="5040" w:hanging="360"/>
+      </w:pPr>
+      <w:rPr>
+        <w:rFonts w:ascii="Symbol" w:hAnsi="Symbol" w:hint="default"/>
+      </w:rPr>
+    </w:lvl>
+    <w:lvl w:ilvl="7" w:tplc="08090003" w:tentative="1">
+      <w:start w:val="1"/>
+      <w:numFmt w:val="bullet"/>
+      <w:lvlText w:val="o"/>
+      <w:lvlJc w:val="left"/>
+      <w:pPr>
+        <w:ind w:left="5760" w:hanging="360"/>
+      </w:pPr>
+      <w:rPr>
+        <w:rFonts w:ascii="Courier New" w:hAnsi="Courier New" w:cs="Courier New" w:hint="default"/>
+      </w:rPr>
+    </w:lvl>
+    <w:lvl w:ilvl="8" w:tplc="08090005" w:tentative="1">
+      <w:start w:val="1"/>
+      <w:numFmt w:val="bullet"/>
+      <w:lvlText w:val=""/>
+      <w:lvlJc w:val="left"/>
+      <w:pPr>
+        <w:ind w:left="6480" w:hanging="360"/>
+      </w:pPr>
+      <w:rPr>
+        <w:rFonts w:ascii="Wingdings" w:hAnsi="Wingdings" w:hint="default"/>
+      </w:rPr>
+    </w:lvl>
+  </w:abstractNum>
+  <w:abstractNum w:abstractNumId="7" w15:restartNumberingAfterBreak="0">
     <w:nsid w:val="76741B23"/>
     <w:multiLevelType w:val="multilevel"/>
     <w:tmpl w:val="0809001F"/>
@@ -2357,6 +3336,12 @@
     <w:abstractNumId w:val="2"/>
   </w:num>
   <w:num w:numId="6" w16cid:durableId="2078085470">
+    <w:abstractNumId w:val="7"/>
+  </w:num>
+  <w:num w:numId="7" w16cid:durableId="487020265">
+    <w:abstractNumId w:val="6"/>
+  </w:num>
+  <w:num w:numId="8" w16cid:durableId="612522664">
     <w:abstractNumId w:val="5"/>
   </w:num>
 </w:numbering>

</xml_diff>

<commit_message>
To close the current state of documentation
</commit_message>
<xml_diff>
--- a/doc/swe/SWE_LaSdeCSharpLibrary.docx
+++ b/doc/swe/SWE_LaSdeCSharpLibrary.docx
@@ -1,6 +1,6 @@
 
 <file path=word/document.xml><?xml version="1.0" encoding="utf-8"?>
-<w:document xmlns:wpc="http://schemas.microsoft.com/office/word/2010/wordprocessingCanvas" xmlns:cx="http://schemas.microsoft.com/office/drawing/2014/chartex" xmlns:cx1="http://schemas.microsoft.com/office/drawing/2015/9/8/chartex" xmlns:cx2="http://schemas.microsoft.com/office/drawing/2015/10/21/chartex" xmlns:cx3="http://schemas.microsoft.com/office/drawing/2016/5/9/chartex" xmlns:cx4="http://schemas.microsoft.com/office/drawing/2016/5/10/chartex" xmlns:cx5="http://schemas.microsoft.com/office/drawing/2016/5/11/chartex" xmlns:cx6="http://schemas.microsoft.com/office/drawing/2016/5/12/chartex" xmlns:cx7="http://schemas.microsoft.com/office/drawing/2016/5/13/chartex" xmlns:cx8="http://schemas.microsoft.com/office/drawing/2016/5/14/chartex" xmlns:mc="http://schemas.openxmlformats.org/markup-compatibility/2006" xmlns:aink="http://schemas.microsoft.com/office/drawing/2016/ink" xmlns:am3d="http://schemas.microsoft.com/office/drawing/2017/model3d" xmlns:o="urn:schemas-microsoft-com:office:office" xmlns:oel="http://schemas.microsoft.com/office/2019/extlst" xmlns:r="http://schemas.openxmlformats.org/officeDocument/2006/relationships" xmlns:m="http://schemas.openxmlformats.org/officeDocument/2006/math" xmlns:v="urn:schemas-microsoft-com:vml" xmlns:wp14="http://schemas.microsoft.com/office/word/2010/wordprocessingDrawing" xmlns:wp="http://schemas.openxmlformats.org/drawingml/2006/wordprocessingDrawing" xmlns:w10="urn:schemas-microsoft-com:office:word" xmlns:w="http://schemas.openxmlformats.org/wordprocessingml/2006/main" xmlns:w14="http://schemas.microsoft.com/office/word/2010/wordml" xmlns:w15="http://schemas.microsoft.com/office/word/2012/wordml" xmlns:w16cex="http://schemas.microsoft.com/office/word/2018/wordml/cex" xmlns:w16cid="http://schemas.microsoft.com/office/word/2016/wordml/cid" xmlns:w16="http://schemas.microsoft.com/office/word/2018/wordml" xmlns:w16sdtdh="http://schemas.microsoft.com/office/word/2020/wordml/sdtdatahash" xmlns:w16se="http://schemas.microsoft.com/office/word/2015/wordml/symex" xmlns:wpg="http://schemas.microsoft.com/office/word/2010/wordprocessingGroup" xmlns:wpi="http://schemas.microsoft.com/office/word/2010/wordprocessingInk" xmlns:wne="http://schemas.microsoft.com/office/word/2006/wordml" xmlns:wps="http://schemas.microsoft.com/office/word/2010/wordprocessingShape" mc:Ignorable="w14 w15 w16se w16cid w16 w16cex w16sdtdh wp14">
+<w:document xmlns:wpc="http://schemas.microsoft.com/office/word/2010/wordprocessingCanvas" xmlns:cx="http://schemas.microsoft.com/office/drawing/2014/chartex" xmlns:cx1="http://schemas.microsoft.com/office/drawing/2015/9/8/chartex" xmlns:cx2="http://schemas.microsoft.com/office/drawing/2015/10/21/chartex" xmlns:cx3="http://schemas.microsoft.com/office/drawing/2016/5/9/chartex" xmlns:cx4="http://schemas.microsoft.com/office/drawing/2016/5/10/chartex" xmlns:cx5="http://schemas.microsoft.com/office/drawing/2016/5/11/chartex" xmlns:cx6="http://schemas.microsoft.com/office/drawing/2016/5/12/chartex" xmlns:cx7="http://schemas.microsoft.com/office/drawing/2016/5/13/chartex" xmlns:cx8="http://schemas.microsoft.com/office/drawing/2016/5/14/chartex" xmlns:mc="http://schemas.openxmlformats.org/markup-compatibility/2006" xmlns:aink="http://schemas.microsoft.com/office/drawing/2016/ink" xmlns:am3d="http://schemas.microsoft.com/office/drawing/2017/model3d" xmlns:o="urn:schemas-microsoft-com:office:office" xmlns:oel="http://schemas.microsoft.com/office/2019/extlst" xmlns:r="http://schemas.openxmlformats.org/officeDocument/2006/relationships" xmlns:m="http://schemas.openxmlformats.org/officeDocument/2006/math" xmlns:v="urn:schemas-microsoft-com:vml" xmlns:wp14="http://schemas.microsoft.com/office/word/2010/wordprocessingDrawing" xmlns:wp="http://schemas.openxmlformats.org/drawingml/2006/wordprocessingDrawing" xmlns:w10="urn:schemas-microsoft-com:office:word" xmlns:w="http://schemas.openxmlformats.org/wordprocessingml/2006/main" xmlns:w14="http://schemas.microsoft.com/office/word/2010/wordml" xmlns:w15="http://schemas.microsoft.com/office/word/2012/wordml" xmlns:w16cex="http://schemas.microsoft.com/office/word/2018/wordml/cex" xmlns:w16cid="http://schemas.microsoft.com/office/word/2016/wordml/cid" xmlns:w16="http://schemas.microsoft.com/office/word/2018/wordml" xmlns:w16du="http://schemas.microsoft.com/office/word/2023/wordml/word16du" xmlns:w16sdtdh="http://schemas.microsoft.com/office/word/2020/wordml/sdtdatahash" xmlns:w16se="http://schemas.microsoft.com/office/word/2015/wordml/symex" xmlns:wpg="http://schemas.microsoft.com/office/word/2010/wordprocessingGroup" xmlns:wpi="http://schemas.microsoft.com/office/word/2010/wordprocessingInk" xmlns:wne="http://schemas.microsoft.com/office/word/2006/wordml" xmlns:wps="http://schemas.microsoft.com/office/word/2010/wordprocessingShape" mc:Ignorable="w14 w15 w16se w16cid w16 w16cex w16sdtdh wp14">
   <w:body>
     <w:sdt>
       <w:sdtPr>
@@ -565,40 +565,6 @@
         </w:rPr>
       </w:pPr>
     </w:p>
-    <w:p>
-      <w:pPr>
-        <w:rPr>
-          <w:lang w:val="en-GB"/>
-        </w:rPr>
-      </w:pPr>
-    </w:p>
-    <w:p>
-      <w:pPr>
-        <w:rPr>
-          <w:lang w:val="en-GB"/>
-        </w:rPr>
-      </w:pPr>
-      <w:r>
-        <w:rPr>
-          <w:color w:val="2E74B5" w:themeColor="accent1" w:themeShade="BF"/>
-          <w:lang w:val="en-GB"/>
-        </w:rPr>
-        <w:fldChar w:fldCharType="begin"/>
-      </w:r>
-      <w:r>
-        <w:rPr>
-          <w:lang w:val="en-GB"/>
-        </w:rPr>
-        <w:instrText xml:space="preserve"> TOC \h \z \t "HeadingNumber1;1;HeadingNumber2;2;HeadingNumber3;3;HeadingNumber4;4;HeadingNumber5;5" </w:instrText>
-      </w:r>
-      <w:r>
-        <w:rPr>
-          <w:color w:val="2E74B5" w:themeColor="accent1" w:themeShade="BF"/>
-          <w:lang w:val="en-GB"/>
-        </w:rPr>
-        <w:fldChar w:fldCharType="separate"/>
-      </w:r>
-    </w:p>
     <w:sdt>
       <w:sdtPr>
         <w:rPr>
@@ -606,9 +572,8 @@
           <w:color w:val="auto"/>
           <w:sz w:val="22"/>
           <w:szCs w:val="22"/>
-          <w:lang w:val="en-GB"/>
-        </w:rPr>
-        <w:id w:val="495231418"/>
+        </w:rPr>
+        <w:id w:val="663740262"/>
         <w:docPartObj>
           <w:docPartGallery w:val="Table of Contents"/>
           <w:docPartUnique/>
@@ -625,14 +590,8 @@
         <w:p>
           <w:pPr>
             <w:pStyle w:val="TOCHeading"/>
-            <w:rPr>
-              <w:lang w:val="en-GB"/>
-            </w:rPr>
           </w:pPr>
           <w:r>
-            <w:rPr>
-              <w:lang w:val="en-GB"/>
-            </w:rPr>
             <w:t>Table of Contents</w:t>
           </w:r>
         </w:p>
@@ -651,24 +610,15 @@
             </w:rPr>
           </w:pPr>
           <w:r>
-            <w:rPr>
-              <w:lang w:val="en-GB"/>
-            </w:rPr>
             <w:fldChar w:fldCharType="begin"/>
           </w:r>
           <w:r>
-            <w:rPr>
-              <w:lang w:val="en-GB"/>
-            </w:rPr>
             <w:instrText xml:space="preserve"> TOC \o "1-3" \h \z \u </w:instrText>
           </w:r>
           <w:r>
-            <w:rPr>
-              <w:lang w:val="en-GB"/>
-            </w:rPr>
             <w:fldChar w:fldCharType="separate"/>
           </w:r>
-          <w:hyperlink w:anchor="_Toc125800619" w:history="1">
+          <w:hyperlink w:anchor="_Toc128814680" w:history="1">
             <w:r>
               <w:rPr>
                 <w:rStyle w:val="Hyperlink"/>
@@ -698,7 +648,6 @@
               <w:rPr>
                 <w:noProof/>
                 <w:webHidden/>
-                <w:lang w:val="en-GB"/>
               </w:rPr>
               <w:tab/>
             </w:r>
@@ -706,7 +655,6 @@
               <w:rPr>
                 <w:noProof/>
                 <w:webHidden/>
-                <w:lang w:val="en-GB"/>
               </w:rPr>
               <w:fldChar w:fldCharType="begin"/>
             </w:r>
@@ -714,22 +662,19 @@
               <w:rPr>
                 <w:noProof/>
                 <w:webHidden/>
-                <w:lang w:val="en-GB"/>
-              </w:rPr>
-              <w:instrText xml:space="preserve"> PAGEREF _Toc125800619 \h </w:instrText>
-            </w:r>
-            <w:r>
-              <w:rPr>
-                <w:noProof/>
-                <w:webHidden/>
-                <w:lang w:val="en-GB"/>
-              </w:rPr>
-            </w:r>
-            <w:r>
-              <w:rPr>
-                <w:noProof/>
-                <w:webHidden/>
-                <w:lang w:val="en-GB"/>
+              </w:rPr>
+              <w:instrText xml:space="preserve"> PAGEREF _Toc128814680 \h </w:instrText>
+            </w:r>
+            <w:r>
+              <w:rPr>
+                <w:noProof/>
+                <w:webHidden/>
+              </w:rPr>
+            </w:r>
+            <w:r>
+              <w:rPr>
+                <w:noProof/>
+                <w:webHidden/>
               </w:rPr>
               <w:fldChar w:fldCharType="separate"/>
             </w:r>
@@ -737,7 +682,6 @@
               <w:rPr>
                 <w:noProof/>
                 <w:webHidden/>
-                <w:lang w:val="en-GB"/>
               </w:rPr>
               <w:t>3</w:t>
             </w:r>
@@ -745,7 +689,6 @@
               <w:rPr>
                 <w:noProof/>
                 <w:webHidden/>
-                <w:lang w:val="en-GB"/>
               </w:rPr>
               <w:fldChar w:fldCharType="end"/>
             </w:r>
@@ -765,7 +708,7 @@
               <w:lang w:val="en-GB" w:eastAsia="en-GB"/>
             </w:rPr>
           </w:pPr>
-          <w:hyperlink w:anchor="_Toc125800620" w:history="1">
+          <w:hyperlink w:anchor="_Toc128814681" w:history="1">
             <w:r>
               <w:rPr>
                 <w:rStyle w:val="Hyperlink"/>
@@ -789,13 +732,12 @@
                 <w:noProof/>
                 <w:lang w:val="en-GB"/>
               </w:rPr>
-              <w:t>Level 1</w:t>
-            </w:r>
-            <w:r>
-              <w:rPr>
-                <w:noProof/>
-                <w:webHidden/>
-                <w:lang w:val="en-GB"/>
+              <w:t>Use cases</w:t>
+            </w:r>
+            <w:r>
+              <w:rPr>
+                <w:noProof/>
+                <w:webHidden/>
               </w:rPr>
               <w:tab/>
             </w:r>
@@ -803,7 +745,6 @@
               <w:rPr>
                 <w:noProof/>
                 <w:webHidden/>
-                <w:lang w:val="en-GB"/>
               </w:rPr>
               <w:fldChar w:fldCharType="begin"/>
             </w:r>
@@ -811,22 +752,19 @@
               <w:rPr>
                 <w:noProof/>
                 <w:webHidden/>
-                <w:lang w:val="en-GB"/>
-              </w:rPr>
-              <w:instrText xml:space="preserve"> PAGEREF _Toc125800620 \h </w:instrText>
-            </w:r>
-            <w:r>
-              <w:rPr>
-                <w:noProof/>
-                <w:webHidden/>
-                <w:lang w:val="en-GB"/>
-              </w:rPr>
-            </w:r>
-            <w:r>
-              <w:rPr>
-                <w:noProof/>
-                <w:webHidden/>
-                <w:lang w:val="en-GB"/>
+              </w:rPr>
+              <w:instrText xml:space="preserve"> PAGEREF _Toc128814681 \h </w:instrText>
+            </w:r>
+            <w:r>
+              <w:rPr>
+                <w:noProof/>
+                <w:webHidden/>
+              </w:rPr>
+            </w:r>
+            <w:r>
+              <w:rPr>
+                <w:noProof/>
+                <w:webHidden/>
               </w:rPr>
               <w:fldChar w:fldCharType="separate"/>
             </w:r>
@@ -834,7 +772,6 @@
               <w:rPr>
                 <w:noProof/>
                 <w:webHidden/>
-                <w:lang w:val="en-GB"/>
               </w:rPr>
               <w:t>3</w:t>
             </w:r>
@@ -842,7 +779,6 @@
               <w:rPr>
                 <w:noProof/>
                 <w:webHidden/>
-                <w:lang w:val="en-GB"/>
               </w:rPr>
               <w:fldChar w:fldCharType="end"/>
             </w:r>
@@ -861,7 +797,7 @@
               <w:lang w:val="en-GB" w:eastAsia="en-GB"/>
             </w:rPr>
           </w:pPr>
-          <w:hyperlink w:anchor="_Toc125800621" w:history="1">
+          <w:hyperlink w:anchor="_Toc128814682" w:history="1">
             <w:r>
               <w:rPr>
                 <w:rStyle w:val="Hyperlink"/>
@@ -884,13 +820,12 @@
                 <w:noProof/>
                 <w:lang w:val="en-GB"/>
               </w:rPr>
-              <w:t>Level 2</w:t>
-            </w:r>
-            <w:r>
-              <w:rPr>
-                <w:noProof/>
-                <w:webHidden/>
-                <w:lang w:val="en-GB"/>
+              <w:t>Business use cases</w:t>
+            </w:r>
+            <w:r>
+              <w:rPr>
+                <w:noProof/>
+                <w:webHidden/>
               </w:rPr>
               <w:tab/>
             </w:r>
@@ -898,7 +833,6 @@
               <w:rPr>
                 <w:noProof/>
                 <w:webHidden/>
-                <w:lang w:val="en-GB"/>
               </w:rPr>
               <w:fldChar w:fldCharType="begin"/>
             </w:r>
@@ -906,22 +840,19 @@
               <w:rPr>
                 <w:noProof/>
                 <w:webHidden/>
-                <w:lang w:val="en-GB"/>
-              </w:rPr>
-              <w:instrText xml:space="preserve"> PAGEREF _Toc125800621 \h </w:instrText>
-            </w:r>
-            <w:r>
-              <w:rPr>
-                <w:noProof/>
-                <w:webHidden/>
-                <w:lang w:val="en-GB"/>
-              </w:rPr>
-            </w:r>
-            <w:r>
-              <w:rPr>
-                <w:noProof/>
-                <w:webHidden/>
-                <w:lang w:val="en-GB"/>
+              </w:rPr>
+              <w:instrText xml:space="preserve"> PAGEREF _Toc128814682 \h </w:instrText>
+            </w:r>
+            <w:r>
+              <w:rPr>
+                <w:noProof/>
+                <w:webHidden/>
+              </w:rPr>
+            </w:r>
+            <w:r>
+              <w:rPr>
+                <w:noProof/>
+                <w:webHidden/>
               </w:rPr>
               <w:fldChar w:fldCharType="separate"/>
             </w:r>
@@ -929,7 +860,6 @@
               <w:rPr>
                 <w:noProof/>
                 <w:webHidden/>
-                <w:lang w:val="en-GB"/>
               </w:rPr>
               <w:t>3</w:t>
             </w:r>
@@ -937,7 +867,6 @@
               <w:rPr>
                 <w:noProof/>
                 <w:webHidden/>
-                <w:lang w:val="en-GB"/>
               </w:rPr>
               <w:fldChar w:fldCharType="end"/>
             </w:r>
@@ -956,7 +885,7 @@
               <w:lang w:val="en-GB" w:eastAsia="en-GB"/>
             </w:rPr>
           </w:pPr>
-          <w:hyperlink w:anchor="_Toc125800622" w:history="1">
+          <w:hyperlink w:anchor="_Toc128814683" w:history="1">
             <w:r>
               <w:rPr>
                 <w:rStyle w:val="Hyperlink"/>
@@ -979,13 +908,12 @@
                 <w:noProof/>
                 <w:lang w:val="en-GB"/>
               </w:rPr>
-              <w:t>Level 3</w:t>
-            </w:r>
-            <w:r>
-              <w:rPr>
-                <w:noProof/>
-                <w:webHidden/>
-                <w:lang w:val="en-GB"/>
+              <w:t>BUC-01- Create resources (file structure and folders)</w:t>
+            </w:r>
+            <w:r>
+              <w:rPr>
+                <w:noProof/>
+                <w:webHidden/>
               </w:rPr>
               <w:tab/>
             </w:r>
@@ -993,7 +921,6 @@
               <w:rPr>
                 <w:noProof/>
                 <w:webHidden/>
-                <w:lang w:val="en-GB"/>
               </w:rPr>
               <w:fldChar w:fldCharType="begin"/>
             </w:r>
@@ -1001,22 +928,19 @@
               <w:rPr>
                 <w:noProof/>
                 <w:webHidden/>
-                <w:lang w:val="en-GB"/>
-              </w:rPr>
-              <w:instrText xml:space="preserve"> PAGEREF _Toc125800622 \h </w:instrText>
-            </w:r>
-            <w:r>
-              <w:rPr>
-                <w:noProof/>
-                <w:webHidden/>
-                <w:lang w:val="en-GB"/>
-              </w:rPr>
-            </w:r>
-            <w:r>
-              <w:rPr>
-                <w:noProof/>
-                <w:webHidden/>
-                <w:lang w:val="en-GB"/>
+              </w:rPr>
+              <w:instrText xml:space="preserve"> PAGEREF _Toc128814683 \h </w:instrText>
+            </w:r>
+            <w:r>
+              <w:rPr>
+                <w:noProof/>
+                <w:webHidden/>
+              </w:rPr>
+            </w:r>
+            <w:r>
+              <w:rPr>
+                <w:noProof/>
+                <w:webHidden/>
               </w:rPr>
               <w:fldChar w:fldCharType="separate"/>
             </w:r>
@@ -1024,7 +948,6 @@
               <w:rPr>
                 <w:noProof/>
                 <w:webHidden/>
-                <w:lang w:val="en-GB"/>
               </w:rPr>
               <w:t>3</w:t>
             </w:r>
@@ -1032,7 +955,6 @@
               <w:rPr>
                 <w:noProof/>
                 <w:webHidden/>
-                <w:lang w:val="en-GB"/>
               </w:rPr>
               <w:fldChar w:fldCharType="end"/>
             </w:r>
@@ -1040,16 +962,542 @@
         </w:p>
         <w:p>
           <w:pPr>
+            <w:pStyle w:val="TOC2"/>
+            <w:tabs>
+              <w:tab w:val="left" w:pos="880"/>
+              <w:tab w:val="right" w:leader="dot" w:pos="15388"/>
+            </w:tabs>
             <w:rPr>
-              <w:lang w:val="en-GB"/>
+              <w:rFonts w:eastAsiaTheme="minorEastAsia"/>
+              <w:noProof/>
+              <w:lang w:val="en-GB" w:eastAsia="en-GB"/>
             </w:rPr>
           </w:pPr>
+          <w:hyperlink w:anchor="_Toc128814684" w:history="1">
+            <w:r>
+              <w:rPr>
+                <w:rStyle w:val="Hyperlink"/>
+                <w:noProof/>
+                <w:lang w:val="en-GB"/>
+              </w:rPr>
+              <w:t>2.2</w:t>
+            </w:r>
+            <w:r>
+              <w:rPr>
+                <w:rFonts w:eastAsiaTheme="minorEastAsia"/>
+                <w:noProof/>
+                <w:lang w:val="en-GB" w:eastAsia="en-GB"/>
+              </w:rPr>
+              <w:tab/>
+            </w:r>
+            <w:r>
+              <w:rPr>
+                <w:rStyle w:val="Hyperlink"/>
+                <w:noProof/>
+                <w:lang w:val="en-GB"/>
+              </w:rPr>
+              <w:t>Technical use cases</w:t>
+            </w:r>
+            <w:r>
+              <w:rPr>
+                <w:noProof/>
+                <w:webHidden/>
+              </w:rPr>
+              <w:tab/>
+            </w:r>
+            <w:r>
+              <w:rPr>
+                <w:noProof/>
+                <w:webHidden/>
+              </w:rPr>
+              <w:fldChar w:fldCharType="begin"/>
+            </w:r>
+            <w:r>
+              <w:rPr>
+                <w:noProof/>
+                <w:webHidden/>
+              </w:rPr>
+              <w:instrText xml:space="preserve"> PAGEREF _Toc128814684 \h </w:instrText>
+            </w:r>
+            <w:r>
+              <w:rPr>
+                <w:noProof/>
+                <w:webHidden/>
+              </w:rPr>
+            </w:r>
+            <w:r>
+              <w:rPr>
+                <w:noProof/>
+                <w:webHidden/>
+              </w:rPr>
+              <w:fldChar w:fldCharType="separate"/>
+            </w:r>
+            <w:r>
+              <w:rPr>
+                <w:noProof/>
+                <w:webHidden/>
+              </w:rPr>
+              <w:t>3</w:t>
+            </w:r>
+            <w:r>
+              <w:rPr>
+                <w:noProof/>
+                <w:webHidden/>
+              </w:rPr>
+              <w:fldChar w:fldCharType="end"/>
+            </w:r>
+          </w:hyperlink>
+        </w:p>
+        <w:p>
+          <w:pPr>
+            <w:pStyle w:val="TOC3"/>
+            <w:tabs>
+              <w:tab w:val="left" w:pos="1320"/>
+              <w:tab w:val="right" w:leader="dot" w:pos="15388"/>
+            </w:tabs>
+            <w:rPr>
+              <w:rFonts w:eastAsiaTheme="minorEastAsia"/>
+              <w:noProof/>
+              <w:lang w:val="en-GB" w:eastAsia="en-GB"/>
+            </w:rPr>
+          </w:pPr>
+          <w:hyperlink w:anchor="_Toc128814685" w:history="1">
+            <w:r>
+              <w:rPr>
+                <w:rStyle w:val="Hyperlink"/>
+                <w:noProof/>
+                <w:lang w:val="en-GB"/>
+              </w:rPr>
+              <w:t>2.2.1</w:t>
+            </w:r>
+            <w:r>
+              <w:rPr>
+                <w:rFonts w:eastAsiaTheme="minorEastAsia"/>
+                <w:noProof/>
+                <w:lang w:val="en-GB" w:eastAsia="en-GB"/>
+              </w:rPr>
+              <w:tab/>
+            </w:r>
+            <w:r>
+              <w:rPr>
+                <w:rStyle w:val="Hyperlink"/>
+                <w:noProof/>
+                <w:lang w:val="en-GB"/>
+              </w:rPr>
+              <w:t>TUC-01 – Implement a file repository.</w:t>
+            </w:r>
+            <w:r>
+              <w:rPr>
+                <w:noProof/>
+                <w:webHidden/>
+              </w:rPr>
+              <w:tab/>
+            </w:r>
+            <w:r>
+              <w:rPr>
+                <w:noProof/>
+                <w:webHidden/>
+              </w:rPr>
+              <w:fldChar w:fldCharType="begin"/>
+            </w:r>
+            <w:r>
+              <w:rPr>
+                <w:noProof/>
+                <w:webHidden/>
+              </w:rPr>
+              <w:instrText xml:space="preserve"> PAGEREF _Toc128814685 \h </w:instrText>
+            </w:r>
+            <w:r>
+              <w:rPr>
+                <w:noProof/>
+                <w:webHidden/>
+              </w:rPr>
+            </w:r>
+            <w:r>
+              <w:rPr>
+                <w:noProof/>
+                <w:webHidden/>
+              </w:rPr>
+              <w:fldChar w:fldCharType="separate"/>
+            </w:r>
+            <w:r>
+              <w:rPr>
+                <w:noProof/>
+                <w:webHidden/>
+              </w:rPr>
+              <w:t>3</w:t>
+            </w:r>
+            <w:r>
+              <w:rPr>
+                <w:noProof/>
+                <w:webHidden/>
+              </w:rPr>
+              <w:fldChar w:fldCharType="end"/>
+            </w:r>
+          </w:hyperlink>
+        </w:p>
+        <w:p>
+          <w:pPr>
+            <w:pStyle w:val="TOC1"/>
+            <w:tabs>
+              <w:tab w:val="left" w:pos="440"/>
+              <w:tab w:val="right" w:leader="dot" w:pos="15388"/>
+            </w:tabs>
+            <w:rPr>
+              <w:rFonts w:eastAsiaTheme="minorEastAsia"/>
+              <w:noProof/>
+              <w:color w:val="auto"/>
+              <w:lang w:val="en-GB" w:eastAsia="en-GB"/>
+            </w:rPr>
+          </w:pPr>
+          <w:hyperlink w:anchor="_Toc128814686" w:history="1">
+            <w:r>
+              <w:rPr>
+                <w:rStyle w:val="Hyperlink"/>
+                <w:noProof/>
+                <w:lang w:val="en-GB"/>
+              </w:rPr>
+              <w:t>3</w:t>
+            </w:r>
+            <w:r>
+              <w:rPr>
+                <w:rFonts w:eastAsiaTheme="minorEastAsia"/>
+                <w:noProof/>
+                <w:color w:val="auto"/>
+                <w:lang w:val="en-GB" w:eastAsia="en-GB"/>
+              </w:rPr>
+              <w:tab/>
+            </w:r>
+            <w:r>
+              <w:rPr>
+                <w:rStyle w:val="Hyperlink"/>
+                <w:noProof/>
+                <w:lang w:val="en-GB"/>
+              </w:rPr>
+              <w:t>Technical constraints</w:t>
+            </w:r>
+            <w:r>
+              <w:rPr>
+                <w:noProof/>
+                <w:webHidden/>
+              </w:rPr>
+              <w:tab/>
+            </w:r>
+            <w:r>
+              <w:rPr>
+                <w:noProof/>
+                <w:webHidden/>
+              </w:rPr>
+              <w:fldChar w:fldCharType="begin"/>
+            </w:r>
+            <w:r>
+              <w:rPr>
+                <w:noProof/>
+                <w:webHidden/>
+              </w:rPr>
+              <w:instrText xml:space="preserve"> PAGEREF _Toc128814686 \h </w:instrText>
+            </w:r>
+            <w:r>
+              <w:rPr>
+                <w:noProof/>
+                <w:webHidden/>
+              </w:rPr>
+            </w:r>
+            <w:r>
+              <w:rPr>
+                <w:noProof/>
+                <w:webHidden/>
+              </w:rPr>
+              <w:fldChar w:fldCharType="separate"/>
+            </w:r>
+            <w:r>
+              <w:rPr>
+                <w:noProof/>
+                <w:webHidden/>
+              </w:rPr>
+              <w:t>3</w:t>
+            </w:r>
+            <w:r>
+              <w:rPr>
+                <w:noProof/>
+                <w:webHidden/>
+              </w:rPr>
+              <w:fldChar w:fldCharType="end"/>
+            </w:r>
+          </w:hyperlink>
+        </w:p>
+        <w:p>
+          <w:pPr>
+            <w:pStyle w:val="TOC1"/>
+            <w:tabs>
+              <w:tab w:val="left" w:pos="440"/>
+              <w:tab w:val="right" w:leader="dot" w:pos="15388"/>
+            </w:tabs>
+            <w:rPr>
+              <w:rFonts w:eastAsiaTheme="minorEastAsia"/>
+              <w:noProof/>
+              <w:color w:val="auto"/>
+              <w:lang w:val="en-GB" w:eastAsia="en-GB"/>
+            </w:rPr>
+          </w:pPr>
+          <w:hyperlink w:anchor="_Toc128814687" w:history="1">
+            <w:r>
+              <w:rPr>
+                <w:rStyle w:val="Hyperlink"/>
+                <w:noProof/>
+                <w:lang w:val="en-GB"/>
+              </w:rPr>
+              <w:t>4</w:t>
+            </w:r>
+            <w:r>
+              <w:rPr>
+                <w:rFonts w:eastAsiaTheme="minorEastAsia"/>
+                <w:noProof/>
+                <w:color w:val="auto"/>
+                <w:lang w:val="en-GB" w:eastAsia="en-GB"/>
+              </w:rPr>
+              <w:tab/>
+            </w:r>
+            <w:r>
+              <w:rPr>
+                <w:rStyle w:val="Hyperlink"/>
+                <w:noProof/>
+                <w:lang w:val="en-GB"/>
+              </w:rPr>
+              <w:t>Analysis</w:t>
+            </w:r>
+            <w:r>
+              <w:rPr>
+                <w:noProof/>
+                <w:webHidden/>
+              </w:rPr>
+              <w:tab/>
+            </w:r>
+            <w:r>
+              <w:rPr>
+                <w:noProof/>
+                <w:webHidden/>
+              </w:rPr>
+              <w:fldChar w:fldCharType="begin"/>
+            </w:r>
+            <w:r>
+              <w:rPr>
+                <w:noProof/>
+                <w:webHidden/>
+              </w:rPr>
+              <w:instrText xml:space="preserve"> PAGEREF _Toc128814687 \h </w:instrText>
+            </w:r>
+            <w:r>
+              <w:rPr>
+                <w:noProof/>
+                <w:webHidden/>
+              </w:rPr>
+            </w:r>
+            <w:r>
+              <w:rPr>
+                <w:noProof/>
+                <w:webHidden/>
+              </w:rPr>
+              <w:fldChar w:fldCharType="separate"/>
+            </w:r>
+            <w:r>
+              <w:rPr>
+                <w:noProof/>
+                <w:webHidden/>
+              </w:rPr>
+              <w:t>3</w:t>
+            </w:r>
+            <w:r>
+              <w:rPr>
+                <w:noProof/>
+                <w:webHidden/>
+              </w:rPr>
+              <w:fldChar w:fldCharType="end"/>
+            </w:r>
+          </w:hyperlink>
+        </w:p>
+        <w:p>
+          <w:pPr>
+            <w:pStyle w:val="TOC2"/>
+            <w:tabs>
+              <w:tab w:val="left" w:pos="880"/>
+              <w:tab w:val="right" w:leader="dot" w:pos="15388"/>
+            </w:tabs>
+            <w:rPr>
+              <w:rFonts w:eastAsiaTheme="minorEastAsia"/>
+              <w:noProof/>
+              <w:lang w:val="en-GB" w:eastAsia="en-GB"/>
+            </w:rPr>
+          </w:pPr>
+          <w:hyperlink w:anchor="_Toc128814688" w:history="1">
+            <w:r>
+              <w:rPr>
+                <w:rStyle w:val="Hyperlink"/>
+                <w:noProof/>
+                <w:lang w:val="en-GB"/>
+              </w:rPr>
+              <w:t>4.1</w:t>
+            </w:r>
+            <w:r>
+              <w:rPr>
+                <w:rFonts w:eastAsiaTheme="minorEastAsia"/>
+                <w:noProof/>
+                <w:lang w:val="en-GB" w:eastAsia="en-GB"/>
+              </w:rPr>
+              <w:tab/>
+            </w:r>
+            <w:r>
+              <w:rPr>
+                <w:rStyle w:val="Hyperlink"/>
+                <w:noProof/>
+                <w:lang w:val="en-GB"/>
+              </w:rPr>
+              <w:t>BUC-01 Analysis</w:t>
+            </w:r>
+            <w:r>
+              <w:rPr>
+                <w:noProof/>
+                <w:webHidden/>
+              </w:rPr>
+              <w:tab/>
+            </w:r>
+            <w:r>
+              <w:rPr>
+                <w:noProof/>
+                <w:webHidden/>
+              </w:rPr>
+              <w:fldChar w:fldCharType="begin"/>
+            </w:r>
+            <w:r>
+              <w:rPr>
+                <w:noProof/>
+                <w:webHidden/>
+              </w:rPr>
+              <w:instrText xml:space="preserve"> PAGEREF _Toc128814688 \h </w:instrText>
+            </w:r>
+            <w:r>
+              <w:rPr>
+                <w:noProof/>
+                <w:webHidden/>
+              </w:rPr>
+            </w:r>
+            <w:r>
+              <w:rPr>
+                <w:noProof/>
+                <w:webHidden/>
+              </w:rPr>
+              <w:fldChar w:fldCharType="separate"/>
+            </w:r>
+            <w:r>
+              <w:rPr>
+                <w:noProof/>
+                <w:webHidden/>
+              </w:rPr>
+              <w:t>3</w:t>
+            </w:r>
+            <w:r>
+              <w:rPr>
+                <w:noProof/>
+                <w:webHidden/>
+              </w:rPr>
+              <w:fldChar w:fldCharType="end"/>
+            </w:r>
+          </w:hyperlink>
+        </w:p>
+        <w:p>
+          <w:pPr>
+            <w:pStyle w:val="TOC2"/>
+            <w:tabs>
+              <w:tab w:val="left" w:pos="880"/>
+              <w:tab w:val="right" w:leader="dot" w:pos="15388"/>
+            </w:tabs>
+            <w:rPr>
+              <w:rFonts w:eastAsiaTheme="minorEastAsia"/>
+              <w:noProof/>
+              <w:lang w:val="en-GB" w:eastAsia="en-GB"/>
+            </w:rPr>
+          </w:pPr>
+          <w:hyperlink w:anchor="_Toc128814689" w:history="1">
+            <w:r>
+              <w:rPr>
+                <w:rStyle w:val="Hyperlink"/>
+                <w:noProof/>
+                <w:lang w:val="en-GB"/>
+              </w:rPr>
+              <w:t>4.2</w:t>
+            </w:r>
+            <w:r>
+              <w:rPr>
+                <w:rFonts w:eastAsiaTheme="minorEastAsia"/>
+                <w:noProof/>
+                <w:lang w:val="en-GB" w:eastAsia="en-GB"/>
+              </w:rPr>
+              <w:tab/>
+            </w:r>
+            <w:r>
+              <w:rPr>
+                <w:rStyle w:val="Hyperlink"/>
+                <w:noProof/>
+                <w:lang w:val="en-GB"/>
+              </w:rPr>
+              <w:t>TUC-01 Analysis</w:t>
+            </w:r>
+            <w:r>
+              <w:rPr>
+                <w:noProof/>
+                <w:webHidden/>
+              </w:rPr>
+              <w:tab/>
+            </w:r>
+            <w:r>
+              <w:rPr>
+                <w:noProof/>
+                <w:webHidden/>
+              </w:rPr>
+              <w:fldChar w:fldCharType="begin"/>
+            </w:r>
+            <w:r>
+              <w:rPr>
+                <w:noProof/>
+                <w:webHidden/>
+              </w:rPr>
+              <w:instrText xml:space="preserve"> PAGEREF _Toc128814689 \h </w:instrText>
+            </w:r>
+            <w:r>
+              <w:rPr>
+                <w:noProof/>
+                <w:webHidden/>
+              </w:rPr>
+            </w:r>
+            <w:r>
+              <w:rPr>
+                <w:noProof/>
+                <w:webHidden/>
+              </w:rPr>
+              <w:fldChar w:fldCharType="separate"/>
+            </w:r>
+            <w:r>
+              <w:rPr>
+                <w:noProof/>
+                <w:webHidden/>
+              </w:rPr>
+              <w:t>3</w:t>
+            </w:r>
+            <w:r>
+              <w:rPr>
+                <w:noProof/>
+                <w:webHidden/>
+              </w:rPr>
+              <w:fldChar w:fldCharType="end"/>
+            </w:r>
+          </w:hyperlink>
+        </w:p>
+        <w:p>
           <w:r>
             <w:rPr>
               <w:b/>
               <w:bCs/>
               <w:noProof/>
-              <w:lang w:val="en-GB"/>
             </w:rPr>
             <w:fldChar w:fldCharType="end"/>
           </w:r>
@@ -1062,63 +1510,163 @@
           <w:lang w:val="en-GB"/>
         </w:rPr>
       </w:pPr>
-      <w:r>
+    </w:p>
+    <w:p>
+      <w:pPr>
+        <w:rPr>
+          <w:lang w:val="en-GB"/>
+        </w:rPr>
+      </w:pPr>
+    </w:p>
+    <w:p>
+      <w:pPr>
+        <w:rPr>
+          <w:lang w:val="en-GB"/>
+        </w:rPr>
+      </w:pPr>
+    </w:p>
+    <w:p>
+      <w:pPr>
+        <w:rPr>
+          <w:lang w:val="en-GB"/>
+        </w:rPr>
+      </w:pPr>
+    </w:p>
+    <w:p>
+      <w:pPr>
+        <w:rPr>
+          <w:lang w:val="en-GB"/>
+        </w:rPr>
+      </w:pPr>
+      <w:r>
+        <w:rPr>
+          <w:lang w:val="en-GB"/>
+        </w:rPr>
+        <w:br w:type="page"/>
+      </w:r>
+    </w:p>
+    <w:p>
+      <w:pPr>
+        <w:rPr>
+          <w:lang w:val="en-GB"/>
+        </w:rPr>
+      </w:pPr>
+    </w:p>
+    <w:p>
+      <w:pPr>
+        <w:pStyle w:val="HeadingNumber1"/>
+        <w:rPr>
+          <w:lang w:val="en-GB"/>
+        </w:rPr>
+      </w:pPr>
+      <w:bookmarkStart w:id="0" w:name="_Toc128814680"/>
+      <w:r>
+        <w:rPr>
+          <w:lang w:val="en-GB"/>
+        </w:rPr>
+        <w:t>Vision</w:t>
+      </w:r>
+      <w:bookmarkEnd w:id="0"/>
+    </w:p>
+    <w:p>
+      <w:pPr>
+        <w:rPr>
+          <w:lang w:val="en-GB"/>
+        </w:rPr>
+      </w:pPr>
+    </w:p>
+    <w:p>
+      <w:pPr>
+        <w:rPr>
+          <w:lang w:val="en-GB"/>
+        </w:rPr>
+      </w:pPr>
+      <w:r>
+        <w:rPr>
+          <w:lang w:val="en-GB"/>
+        </w:rPr>
+        <w:t xml:space="preserve">I need tools to improve the personal Software Development Process. </w:t>
+      </w:r>
+    </w:p>
+    <w:p>
+      <w:pPr>
+        <w:rPr>
+          <w:lang w:val="en-GB"/>
+        </w:rPr>
+      </w:pPr>
+      <w:r>
+        <w:rPr>
+          <w:lang w:val="en-GB"/>
+        </w:rPr>
+        <w:t>The tool creation should allow using known widespread technologies and practices.</w:t>
+      </w:r>
+    </w:p>
+    <w:p>
+      <w:pPr>
+        <w:rPr>
+          <w:lang w:val="en-GB"/>
+        </w:rPr>
+      </w:pPr>
+    </w:p>
+    <w:p>
+      <w:pPr>
         <w:rPr>
           <w:b/>
           <w:bCs/>
-          <w:noProof/>
-          <w:color w:val="2E74B5" w:themeColor="accent1" w:themeShade="BF"/>
-          <w:lang w:val="en-GB"/>
-        </w:rPr>
-        <w:t>No table of contents entries found.</w:t>
-      </w:r>
-      <w:r>
-        <w:rPr>
-          <w:lang w:val="en-GB"/>
-        </w:rPr>
-        <w:fldChar w:fldCharType="end"/>
-      </w:r>
-    </w:p>
-    <w:p>
-      <w:pPr>
-        <w:rPr>
-          <w:lang w:val="en-GB"/>
-        </w:rPr>
-      </w:pPr>
-    </w:p>
-    <w:p>
-      <w:pPr>
-        <w:rPr>
-          <w:lang w:val="en-GB"/>
-        </w:rPr>
-      </w:pPr>
-    </w:p>
-    <w:p>
-      <w:pPr>
-        <w:rPr>
-          <w:lang w:val="en-GB"/>
-        </w:rPr>
-      </w:pPr>
-    </w:p>
-    <w:p>
-      <w:pPr>
-        <w:rPr>
-          <w:lang w:val="en-GB"/>
-        </w:rPr>
-      </w:pPr>
-      <w:r>
-        <w:rPr>
-          <w:lang w:val="en-GB"/>
-        </w:rPr>
-        <w:br w:type="page"/>
-      </w:r>
-    </w:p>
-    <w:p>
-      <w:pPr>
-        <w:rPr>
-          <w:lang w:val="en-GB"/>
-        </w:rPr>
-      </w:pPr>
+          <w:color w:val="FF0000"/>
+          <w:sz w:val="36"/>
+          <w:szCs w:val="36"/>
+          <w:lang w:val="en-GB"/>
+        </w:rPr>
+      </w:pPr>
+      <w:r>
+        <w:rPr>
+          <w:b/>
+          <w:bCs/>
+          <w:color w:val="FF0000"/>
+          <w:sz w:val="36"/>
+          <w:szCs w:val="36"/>
+          <w:lang w:val="en-GB"/>
+        </w:rPr>
+        <w:t xml:space="preserve">To be replaced by a Requirement Management Tool. Azure </w:t>
+      </w:r>
+      <w:proofErr w:type="spellStart"/>
+      <w:r>
+        <w:rPr>
+          <w:b/>
+          <w:bCs/>
+          <w:color w:val="FF0000"/>
+          <w:sz w:val="36"/>
+          <w:szCs w:val="36"/>
+          <w:lang w:val="en-GB"/>
+        </w:rPr>
+        <w:t>Devops</w:t>
+      </w:r>
+      <w:proofErr w:type="spellEnd"/>
+      <w:r>
+        <w:rPr>
+          <w:b/>
+          <w:bCs/>
+          <w:color w:val="FF0000"/>
+          <w:sz w:val="36"/>
+          <w:szCs w:val="36"/>
+          <w:lang w:val="en-GB"/>
+        </w:rPr>
+        <w:t xml:space="preserve"> is good </w:t>
+      </w:r>
+      <w:proofErr w:type="gramStart"/>
+      <w:r>
+        <w:rPr>
+          <w:b/>
+          <w:bCs/>
+          <w:color w:val="FF0000"/>
+          <w:sz w:val="36"/>
+          <w:szCs w:val="36"/>
+          <w:lang w:val="en-GB"/>
+        </w:rPr>
+        <w:t>candidate</w:t>
+      </w:r>
+      <w:proofErr w:type="gramEnd"/>
     </w:p>
     <w:p>
       <w:pPr>
@@ -1127,62 +1675,22 @@
           <w:lang w:val="en-GB"/>
         </w:rPr>
       </w:pPr>
-      <w:bookmarkStart w:id="0" w:name="_Toc125800619"/>
-      <w:r>
-        <w:rPr>
-          <w:lang w:val="en-GB"/>
-        </w:rPr>
-        <w:t>Vision</w:t>
-      </w:r>
-      <w:bookmarkEnd w:id="0"/>
-    </w:p>
-    <w:p>
-      <w:pPr>
-        <w:rPr>
-          <w:lang w:val="en-GB"/>
-        </w:rPr>
-      </w:pPr>
-    </w:p>
-    <w:p>
-      <w:pPr>
-        <w:rPr>
-          <w:lang w:val="en-GB"/>
-        </w:rPr>
-      </w:pPr>
-      <w:r>
-        <w:rPr>
-          <w:lang w:val="en-GB"/>
-        </w:rPr>
-        <w:t xml:space="preserve">I need tools to improve the personal Software Development Process. </w:t>
-      </w:r>
-    </w:p>
-    <w:p>
-      <w:pPr>
-        <w:rPr>
-          <w:lang w:val="en-GB"/>
-        </w:rPr>
-      </w:pPr>
-      <w:r>
-        <w:rPr>
-          <w:lang w:val="en-GB"/>
-        </w:rPr>
-        <w:t>The tool creation should allow using known widespread technologies and practices.</w:t>
-      </w:r>
-    </w:p>
-    <w:p>
-      <w:pPr>
-        <w:pStyle w:val="HeadingNumber1"/>
-        <w:rPr>
-          <w:lang w:val="en-GB"/>
-        </w:rPr>
-      </w:pPr>
-      <w:bookmarkStart w:id="1" w:name="_Toc125800620"/>
-      <w:r>
-        <w:rPr>
-          <w:lang w:val="en-GB"/>
-        </w:rPr>
-        <w:t>Use cases</w:t>
-      </w:r>
+      <w:bookmarkStart w:id="1" w:name="_Toc128814681"/>
+      <w:r>
+        <w:rPr>
+          <w:lang w:val="en-GB"/>
+        </w:rPr>
+        <w:t xml:space="preserve">Use </w:t>
+      </w:r>
+      <w:proofErr w:type="gramStart"/>
+      <w:r>
+        <w:rPr>
+          <w:lang w:val="en-GB"/>
+        </w:rPr>
+        <w:t>cases</w:t>
+      </w:r>
+      <w:bookmarkEnd w:id="1"/>
+      <w:proofErr w:type="gramEnd"/>
     </w:p>
     <w:p>
       <w:pPr>
@@ -1191,13 +1699,14 @@
           <w:lang w:val="en-GB"/>
         </w:rPr>
       </w:pPr>
+      <w:bookmarkStart w:id="2" w:name="_Toc128814682"/>
       <w:r>
         <w:rPr>
           <w:lang w:val="en-GB"/>
         </w:rPr>
         <w:t>Business use cases</w:t>
       </w:r>
-      <w:bookmarkEnd w:id="1"/>
+      <w:bookmarkEnd w:id="2"/>
     </w:p>
     <w:p>
       <w:pPr>
@@ -1206,12 +1715,14 @@
           <w:lang w:val="en-GB"/>
         </w:rPr>
       </w:pPr>
+      <w:bookmarkStart w:id="3" w:name="_Toc128814683"/>
       <w:r>
         <w:rPr>
           <w:lang w:val="en-GB"/>
         </w:rPr>
         <w:t>BUC-01- Create resources (file structure and folders)</w:t>
       </w:r>
+      <w:bookmarkEnd w:id="3"/>
     </w:p>
     <w:p>
       <w:pPr>
@@ -1253,12 +1764,14 @@
           <w:lang w:val="en-GB"/>
         </w:rPr>
       </w:pPr>
+      <w:bookmarkStart w:id="4" w:name="_Toc128814684"/>
       <w:r>
         <w:rPr>
           <w:lang w:val="en-GB"/>
         </w:rPr>
         <w:t>Technical use cases</w:t>
       </w:r>
+      <w:bookmarkEnd w:id="4"/>
     </w:p>
     <w:p>
       <w:pPr>
@@ -1267,12 +1780,14 @@
           <w:lang w:val="en-GB"/>
         </w:rPr>
       </w:pPr>
+      <w:bookmarkStart w:id="5" w:name="_Toc128814685"/>
       <w:r>
         <w:rPr>
           <w:lang w:val="en-GB"/>
         </w:rPr>
         <w:t>TUC-01 – Implement a file repository.</w:t>
       </w:r>
+      <w:bookmarkEnd w:id="5"/>
     </w:p>
     <w:p>
       <w:pPr>
@@ -1316,6 +1831,52 @@
     </w:p>
     <w:p>
       <w:pPr>
+        <w:pStyle w:val="HeadingNumber3"/>
+        <w:rPr>
+          <w:lang w:val="en-GB"/>
+        </w:rPr>
+      </w:pPr>
+      <w:r>
+        <w:rPr>
+          <w:lang w:val="en-GB"/>
+        </w:rPr>
+        <w:t xml:space="preserve">TUC-02 – Implement a folder </w:t>
+      </w:r>
+      <w:r>
+        <w:rPr>
+          <w:lang w:val="en-GB"/>
+        </w:rPr>
+        <w:t>archive.</w:t>
+      </w:r>
+    </w:p>
+    <w:p>
+      <w:pPr>
+        <w:rPr>
+          <w:lang w:val="en-GB"/>
+        </w:rPr>
+      </w:pPr>
+    </w:p>
+    <w:p>
+      <w:pPr>
+        <w:rPr>
+          <w:lang w:val="en-GB"/>
+        </w:rPr>
+      </w:pPr>
+      <w:r>
+        <w:rPr>
+          <w:lang w:val="en-GB"/>
+        </w:rPr>
+        <w:t xml:space="preserve">As system I need to archive a folder using a given formula to </w:t>
+      </w:r>
+      <w:r>
+        <w:rPr>
+          <w:lang w:val="en-GB"/>
+        </w:rPr>
+        <w:t>compute archive name.  The archiving should log the result of this action.</w:t>
+      </w:r>
+    </w:p>
+    <w:p>
+      <w:pPr>
         <w:rPr>
           <w:lang w:val="en-GB"/>
         </w:rPr>
@@ -1328,27 +1889,35 @@
           <w:lang w:val="en-GB"/>
         </w:rPr>
       </w:pPr>
-      <w:bookmarkStart w:id="2" w:name="_Toc125800621"/>
+      <w:bookmarkStart w:id="6" w:name="_Toc128814686"/>
       <w:r>
         <w:rPr>
           <w:lang w:val="en-GB"/>
         </w:rPr>
         <w:t>Technical constraints</w:t>
       </w:r>
-      <w:bookmarkEnd w:id="2"/>
-    </w:p>
-    <w:p>
-      <w:pPr>
-        <w:rPr>
-          <w:lang w:val="en-GB"/>
-        </w:rPr>
-      </w:pPr>
-      <w:r>
-        <w:rPr>
-          <w:lang w:val="en-GB"/>
-        </w:rPr>
-        <w:t>Language used for implementation: C#</w:t>
-      </w:r>
+      <w:bookmarkEnd w:id="6"/>
+    </w:p>
+    <w:p>
+      <w:pPr>
+        <w:rPr>
+          <w:lang w:val="en-GB"/>
+        </w:rPr>
+      </w:pPr>
+      <w:r>
+        <w:rPr>
+          <w:lang w:val="en-GB"/>
+        </w:rPr>
+        <w:t xml:space="preserve">Language used for implementation: </w:t>
+      </w:r>
+      <w:proofErr w:type="gramStart"/>
+      <w:r>
+        <w:rPr>
+          <w:lang w:val="en-GB"/>
+        </w:rPr>
+        <w:t>C#</w:t>
+      </w:r>
+      <w:proofErr w:type="gramEnd"/>
     </w:p>
     <w:p>
       <w:pPr>
@@ -1403,12 +1972,14 @@
           <w:lang w:val="en-GB"/>
         </w:rPr>
       </w:pPr>
+      <w:bookmarkStart w:id="7" w:name="_Toc128814687"/>
       <w:r>
         <w:rPr>
           <w:lang w:val="en-GB"/>
         </w:rPr>
         <w:t>Analysis</w:t>
       </w:r>
+      <w:bookmarkEnd w:id="7"/>
     </w:p>
     <w:p>
       <w:pPr>
@@ -1424,12 +1995,14 @@
           <w:lang w:val="en-GB"/>
         </w:rPr>
       </w:pPr>
+      <w:bookmarkStart w:id="8" w:name="_Toc128814688"/>
       <w:r>
         <w:rPr>
           <w:lang w:val="en-GB"/>
         </w:rPr>
         <w:t>BUC-01 Analysis</w:t>
       </w:r>
+      <w:bookmarkEnd w:id="8"/>
     </w:p>
     <w:p>
       <w:pPr>
@@ -1511,12 +2084,14 @@
           <w:lang w:val="en-GB"/>
         </w:rPr>
       </w:pPr>
+      <w:bookmarkStart w:id="9" w:name="_Toc128814689"/>
       <w:r>
         <w:rPr>
           <w:lang w:val="en-GB"/>
         </w:rPr>
         <w:t>TUC-01 Analysis</w:t>
       </w:r>
+      <w:bookmarkEnd w:id="9"/>
     </w:p>
     <w:p>
       <w:pPr>
@@ -1911,7 +2486,7 @@
 </file>
 
 <file path=word/numbering.xml><?xml version="1.0" encoding="utf-8"?>
-<w:numbering xmlns:wpc="http://schemas.microsoft.com/office/word/2010/wordprocessingCanvas" xmlns:cx="http://schemas.microsoft.com/office/drawing/2014/chartex" xmlns:cx1="http://schemas.microsoft.com/office/drawing/2015/9/8/chartex" xmlns:cx2="http://schemas.microsoft.com/office/drawing/2015/10/21/chartex" xmlns:cx3="http://schemas.microsoft.com/office/drawing/2016/5/9/chartex" xmlns:cx4="http://schemas.microsoft.com/office/drawing/2016/5/10/chartex" xmlns:cx5="http://schemas.microsoft.com/office/drawing/2016/5/11/chartex" xmlns:cx6="http://schemas.microsoft.com/office/drawing/2016/5/12/chartex" xmlns:cx7="http://schemas.microsoft.com/office/drawing/2016/5/13/chartex" xmlns:cx8="http://schemas.microsoft.com/office/drawing/2016/5/14/chartex" xmlns:mc="http://schemas.openxmlformats.org/markup-compatibility/2006" xmlns:aink="http://schemas.microsoft.com/office/drawing/2016/ink" xmlns:am3d="http://schemas.microsoft.com/office/drawing/2017/model3d" xmlns:o="urn:schemas-microsoft-com:office:office" xmlns:oel="http://schemas.microsoft.com/office/2019/extlst" xmlns:r="http://schemas.openxmlformats.org/officeDocument/2006/relationships" xmlns:m="http://schemas.openxmlformats.org/officeDocument/2006/math" xmlns:v="urn:schemas-microsoft-com:vml" xmlns:wp14="http://schemas.microsoft.com/office/word/2010/wordprocessingDrawing" xmlns:wp="http://schemas.openxmlformats.org/drawingml/2006/wordprocessingDrawing" xmlns:w10="urn:schemas-microsoft-com:office:word" xmlns:w="http://schemas.openxmlformats.org/wordprocessingml/2006/main" xmlns:w14="http://schemas.microsoft.com/office/word/2010/wordml" xmlns:w15="http://schemas.microsoft.com/office/word/2012/wordml" xmlns:w16cex="http://schemas.microsoft.com/office/word/2018/wordml/cex" xmlns:w16cid="http://schemas.microsoft.com/office/word/2016/wordml/cid" xmlns:w16="http://schemas.microsoft.com/office/word/2018/wordml" xmlns:w16sdtdh="http://schemas.microsoft.com/office/word/2020/wordml/sdtdatahash" xmlns:w16se="http://schemas.microsoft.com/office/word/2015/wordml/symex" xmlns:wpg="http://schemas.microsoft.com/office/word/2010/wordprocessingGroup" xmlns:wpi="http://schemas.microsoft.com/office/word/2010/wordprocessingInk" xmlns:wne="http://schemas.microsoft.com/office/word/2006/wordml" xmlns:wps="http://schemas.microsoft.com/office/word/2010/wordprocessingShape" mc:Ignorable="w14 w15 w16se w16cid w16 w16cex w16sdtdh wp14">
+<w:numbering xmlns:wpc="http://schemas.microsoft.com/office/word/2010/wordprocessingCanvas" xmlns:cx="http://schemas.microsoft.com/office/drawing/2014/chartex" xmlns:cx1="http://schemas.microsoft.com/office/drawing/2015/9/8/chartex" xmlns:cx2="http://schemas.microsoft.com/office/drawing/2015/10/21/chartex" xmlns:cx3="http://schemas.microsoft.com/office/drawing/2016/5/9/chartex" xmlns:cx4="http://schemas.microsoft.com/office/drawing/2016/5/10/chartex" xmlns:cx5="http://schemas.microsoft.com/office/drawing/2016/5/11/chartex" xmlns:cx6="http://schemas.microsoft.com/office/drawing/2016/5/12/chartex" xmlns:cx7="http://schemas.microsoft.com/office/drawing/2016/5/13/chartex" xmlns:cx8="http://schemas.microsoft.com/office/drawing/2016/5/14/chartex" xmlns:mc="http://schemas.openxmlformats.org/markup-compatibility/2006" xmlns:aink="http://schemas.microsoft.com/office/drawing/2016/ink" xmlns:am3d="http://schemas.microsoft.com/office/drawing/2017/model3d" xmlns:o="urn:schemas-microsoft-com:office:office" xmlns:oel="http://schemas.microsoft.com/office/2019/extlst" xmlns:r="http://schemas.openxmlformats.org/officeDocument/2006/relationships" xmlns:m="http://schemas.openxmlformats.org/officeDocument/2006/math" xmlns:v="urn:schemas-microsoft-com:vml" xmlns:wp14="http://schemas.microsoft.com/office/word/2010/wordprocessingDrawing" xmlns:wp="http://schemas.openxmlformats.org/drawingml/2006/wordprocessingDrawing" xmlns:w10="urn:schemas-microsoft-com:office:word" xmlns:w="http://schemas.openxmlformats.org/wordprocessingml/2006/main" xmlns:w14="http://schemas.microsoft.com/office/word/2010/wordml" xmlns:w15="http://schemas.microsoft.com/office/word/2012/wordml" xmlns:w16cex="http://schemas.microsoft.com/office/word/2018/wordml/cex" xmlns:w16cid="http://schemas.microsoft.com/office/word/2016/wordml/cid" xmlns:w16="http://schemas.microsoft.com/office/word/2018/wordml" xmlns:w16du="http://schemas.microsoft.com/office/word/2023/wordml/word16du" xmlns:w16sdtdh="http://schemas.microsoft.com/office/word/2020/wordml/sdtdatahash" xmlns:w16se="http://schemas.microsoft.com/office/word/2015/wordml/symex" xmlns:wpg="http://schemas.microsoft.com/office/word/2010/wordprocessingGroup" xmlns:wpi="http://schemas.microsoft.com/office/word/2010/wordprocessingInk" xmlns:wne="http://schemas.microsoft.com/office/word/2006/wordml" xmlns:wps="http://schemas.microsoft.com/office/word/2010/wordprocessingShape" mc:Ignorable="w14 w15 w16se w16cid w16 w16cex w16sdtdh wp14">
   <w:abstractNum w:abstractNumId="0" w15:restartNumberingAfterBreak="0">
     <w:nsid w:val="287D7465"/>
     <w:multiLevelType w:val="hybridMultilevel"/>

</xml_diff>

<commit_message>
Modify target Requirement management
</commit_message>
<xml_diff>
--- a/doc/swe/SWE_LaSdeCSharpLibrary.docx
+++ b/doc/swe/SWE_LaSdeCSharpLibrary.docx
@@ -1,6 +1,6 @@
 
 <file path=word/document.xml><?xml version="1.0" encoding="utf-8"?>
-<w:document xmlns:wpc="http://schemas.microsoft.com/office/word/2010/wordprocessingCanvas" xmlns:cx="http://schemas.microsoft.com/office/drawing/2014/chartex" xmlns:cx1="http://schemas.microsoft.com/office/drawing/2015/9/8/chartex" xmlns:cx2="http://schemas.microsoft.com/office/drawing/2015/10/21/chartex" xmlns:cx3="http://schemas.microsoft.com/office/drawing/2016/5/9/chartex" xmlns:cx4="http://schemas.microsoft.com/office/drawing/2016/5/10/chartex" xmlns:cx5="http://schemas.microsoft.com/office/drawing/2016/5/11/chartex" xmlns:cx6="http://schemas.microsoft.com/office/drawing/2016/5/12/chartex" xmlns:cx7="http://schemas.microsoft.com/office/drawing/2016/5/13/chartex" xmlns:cx8="http://schemas.microsoft.com/office/drawing/2016/5/14/chartex" xmlns:mc="http://schemas.openxmlformats.org/markup-compatibility/2006" xmlns:aink="http://schemas.microsoft.com/office/drawing/2016/ink" xmlns:am3d="http://schemas.microsoft.com/office/drawing/2017/model3d" xmlns:o="urn:schemas-microsoft-com:office:office" xmlns:oel="http://schemas.microsoft.com/office/2019/extlst" xmlns:r="http://schemas.openxmlformats.org/officeDocument/2006/relationships" xmlns:m="http://schemas.openxmlformats.org/officeDocument/2006/math" xmlns:v="urn:schemas-microsoft-com:vml" xmlns:wp14="http://schemas.microsoft.com/office/word/2010/wordprocessingDrawing" xmlns:wp="http://schemas.openxmlformats.org/drawingml/2006/wordprocessingDrawing" xmlns:w10="urn:schemas-microsoft-com:office:word" xmlns:w="http://schemas.openxmlformats.org/wordprocessingml/2006/main" xmlns:w14="http://schemas.microsoft.com/office/word/2010/wordml" xmlns:w15="http://schemas.microsoft.com/office/word/2012/wordml" xmlns:w16cex="http://schemas.microsoft.com/office/word/2018/wordml/cex" xmlns:w16cid="http://schemas.microsoft.com/office/word/2016/wordml/cid" xmlns:w16="http://schemas.microsoft.com/office/word/2018/wordml" xmlns:w16du="http://schemas.microsoft.com/office/word/2023/wordml/word16du" xmlns:w16sdtdh="http://schemas.microsoft.com/office/word/2020/wordml/sdtdatahash" xmlns:w16se="http://schemas.microsoft.com/office/word/2015/wordml/symex" xmlns:wpg="http://schemas.microsoft.com/office/word/2010/wordprocessingGroup" xmlns:wpi="http://schemas.microsoft.com/office/word/2010/wordprocessingInk" xmlns:wne="http://schemas.microsoft.com/office/word/2006/wordml" xmlns:wps="http://schemas.microsoft.com/office/word/2010/wordprocessingShape" mc:Ignorable="w14 w15 w16se w16cid w16 w16cex w16sdtdh wp14">
+<w:document xmlns:wpc="http://schemas.microsoft.com/office/word/2010/wordprocessingCanvas" xmlns:cx="http://schemas.microsoft.com/office/drawing/2014/chartex" xmlns:cx1="http://schemas.microsoft.com/office/drawing/2015/9/8/chartex" xmlns:cx2="http://schemas.microsoft.com/office/drawing/2015/10/21/chartex" xmlns:cx3="http://schemas.microsoft.com/office/drawing/2016/5/9/chartex" xmlns:cx4="http://schemas.microsoft.com/office/drawing/2016/5/10/chartex" xmlns:cx5="http://schemas.microsoft.com/office/drawing/2016/5/11/chartex" xmlns:cx6="http://schemas.microsoft.com/office/drawing/2016/5/12/chartex" xmlns:cx7="http://schemas.microsoft.com/office/drawing/2016/5/13/chartex" xmlns:cx8="http://schemas.microsoft.com/office/drawing/2016/5/14/chartex" xmlns:mc="http://schemas.openxmlformats.org/markup-compatibility/2006" xmlns:aink="http://schemas.microsoft.com/office/drawing/2016/ink" xmlns:am3d="http://schemas.microsoft.com/office/drawing/2017/model3d" xmlns:o="urn:schemas-microsoft-com:office:office" xmlns:oel="http://schemas.microsoft.com/office/2019/extlst" xmlns:r="http://schemas.openxmlformats.org/officeDocument/2006/relationships" xmlns:m="http://schemas.openxmlformats.org/officeDocument/2006/math" xmlns:v="urn:schemas-microsoft-com:vml" xmlns:wp14="http://schemas.microsoft.com/office/word/2010/wordprocessingDrawing" xmlns:wp="http://schemas.openxmlformats.org/drawingml/2006/wordprocessingDrawing" xmlns:w10="urn:schemas-microsoft-com:office:word" xmlns:w="http://schemas.openxmlformats.org/wordprocessingml/2006/main" xmlns:w14="http://schemas.microsoft.com/office/word/2010/wordml" xmlns:w15="http://schemas.microsoft.com/office/word/2012/wordml" xmlns:w16cex="http://schemas.microsoft.com/office/word/2018/wordml/cex" xmlns:w16cid="http://schemas.microsoft.com/office/word/2016/wordml/cid" xmlns:w16="http://schemas.microsoft.com/office/word/2018/wordml" xmlns:w16sdtdh="http://schemas.microsoft.com/office/word/2020/wordml/sdtdatahash" xmlns:w16se="http://schemas.microsoft.com/office/word/2015/wordml/symex" xmlns:wpg="http://schemas.microsoft.com/office/word/2010/wordprocessingGroup" xmlns:wpi="http://schemas.microsoft.com/office/word/2010/wordprocessingInk" xmlns:wne="http://schemas.microsoft.com/office/word/2006/wordml" xmlns:wps="http://schemas.microsoft.com/office/word/2010/wordprocessingShape" mc:Ignorable="w14 w15 w16se w16cid w16 w16cex w16sdtdh wp14">
   <w:body>
     <w:sdt>
       <w:sdtPr>
@@ -1628,10 +1628,11 @@
           <w:szCs w:val="36"/>
           <w:lang w:val="en-GB"/>
         </w:rPr>
-        <w:t xml:space="preserve">To be replaced by a Requirement Management Tool. Azure </w:t>
-      </w:r>
-      <w:proofErr w:type="spellStart"/>
-      <w:r>
+        <w:t>To be replaced by a Requirement Management Tool. Azure Devops is good candidate</w:t>
+      </w:r>
+    </w:p>
+    <w:p>
+      <w:pPr>
         <w:rPr>
           <w:b/>
           <w:bCs/>
@@ -1640,10 +1641,10 @@
           <w:szCs w:val="36"/>
           <w:lang w:val="en-GB"/>
         </w:rPr>
-        <w:t>Devops</w:t>
-      </w:r>
-      <w:proofErr w:type="spellEnd"/>
-      <w:r>
+      </w:pPr>
+    </w:p>
+    <w:p>
+      <w:pPr>
         <w:rPr>
           <w:b/>
           <w:bCs/>
@@ -1652,9 +1653,7 @@
           <w:szCs w:val="36"/>
           <w:lang w:val="en-GB"/>
         </w:rPr>
-        <w:t xml:space="preserve"> is good </w:t>
-      </w:r>
-      <w:proofErr w:type="gramStart"/>
+      </w:pPr>
       <w:r>
         <w:rPr>
           <w:b/>
@@ -1664,9 +1663,90 @@
           <w:szCs w:val="36"/>
           <w:lang w:val="en-GB"/>
         </w:rPr>
-        <w:t>candidate</w:t>
-      </w:r>
-      <w:proofErr w:type="gramEnd"/>
+        <w:t xml:space="preserve">Not sure, as code not linked to requirements. </w:t>
+      </w:r>
+    </w:p>
+    <w:p>
+      <w:pPr>
+        <w:rPr>
+          <w:b/>
+          <w:bCs/>
+          <w:color w:val="FF0000"/>
+          <w:sz w:val="36"/>
+          <w:szCs w:val="36"/>
+          <w:lang w:val="en-GB"/>
+        </w:rPr>
+      </w:pPr>
+      <w:r>
+        <w:rPr>
+          <w:b/>
+          <w:bCs/>
+          <w:color w:val="FF0000"/>
+          <w:sz w:val="36"/>
+          <w:szCs w:val="36"/>
+          <w:lang w:val="en-GB"/>
+        </w:rPr>
+        <w:t>I need to keep code + specification + project management in one place.</w:t>
+      </w:r>
+    </w:p>
+    <w:p>
+      <w:pPr>
+        <w:rPr>
+          <w:b/>
+          <w:bCs/>
+          <w:color w:val="FF0000"/>
+          <w:sz w:val="36"/>
+          <w:szCs w:val="36"/>
+          <w:lang w:val="en-GB"/>
+        </w:rPr>
+      </w:pPr>
+      <w:r>
+        <w:rPr>
+          <w:b/>
+          <w:bCs/>
+          <w:color w:val="FF0000"/>
+          <w:sz w:val="36"/>
+          <w:szCs w:val="36"/>
+          <w:lang w:val="en-GB"/>
+        </w:rPr>
+        <w:t>New idea, use Microsoft Office + Ascii doc tools</w:t>
+      </w:r>
+    </w:p>
+    <w:p>
+      <w:pPr>
+        <w:rPr>
+          <w:b/>
+          <w:bCs/>
+          <w:color w:val="FF0000"/>
+          <w:sz w:val="36"/>
+          <w:szCs w:val="36"/>
+          <w:lang w:val="en-GB"/>
+        </w:rPr>
+      </w:pPr>
+    </w:p>
+    <w:p>
+      <w:pPr>
+        <w:rPr>
+          <w:b/>
+          <w:bCs/>
+          <w:color w:val="FF0000"/>
+          <w:sz w:val="36"/>
+          <w:szCs w:val="36"/>
+          <w:lang w:val="en-GB"/>
+        </w:rPr>
+      </w:pPr>
+    </w:p>
+    <w:p>
+      <w:pPr>
+        <w:rPr>
+          <w:b/>
+          <w:bCs/>
+          <w:color w:val="FF0000"/>
+          <w:sz w:val="36"/>
+          <w:szCs w:val="36"/>
+          <w:lang w:val="en-GB"/>
+        </w:rPr>
+      </w:pPr>
     </w:p>
     <w:p>
       <w:pPr>
@@ -1680,17 +1760,9 @@
         <w:rPr>
           <w:lang w:val="en-GB"/>
         </w:rPr>
-        <w:t xml:space="preserve">Use </w:t>
-      </w:r>
-      <w:proofErr w:type="gramStart"/>
-      <w:r>
-        <w:rPr>
-          <w:lang w:val="en-GB"/>
-        </w:rPr>
-        <w:t>cases</w:t>
+        <w:t>Use cases</w:t>
       </w:r>
       <w:bookmarkEnd w:id="1"/>
-      <w:proofErr w:type="gramEnd"/>
     </w:p>
     <w:p>
       <w:pPr>
@@ -1908,16 +1980,8 @@
         <w:rPr>
           <w:lang w:val="en-GB"/>
         </w:rPr>
-        <w:t xml:space="preserve">Language used for implementation: </w:t>
-      </w:r>
-      <w:proofErr w:type="gramStart"/>
-      <w:r>
-        <w:rPr>
-          <w:lang w:val="en-GB"/>
-        </w:rPr>
-        <w:t>C#</w:t>
-      </w:r>
-      <w:proofErr w:type="gramEnd"/>
+        <w:t>Language used for implementation: C#</w:t>
+      </w:r>
     </w:p>
     <w:p>
       <w:pPr>
@@ -2126,7 +2190,6 @@
           <w:lang w:val="en-GB"/>
         </w:rPr>
       </w:pPr>
-      <w:proofErr w:type="spellStart"/>
       <w:r>
         <w:rPr>
           <w:b/>
@@ -2135,7 +2198,6 @@
         </w:rPr>
         <w:t>FileRepositoryManager</w:t>
       </w:r>
-      <w:proofErr w:type="spellEnd"/>
       <w:r>
         <w:rPr>
           <w:lang w:val="en-GB"/>
@@ -2153,27 +2215,14 @@
         <w:rPr>
           <w:lang w:val="en-GB"/>
         </w:rPr>
+        <w:lastRenderedPageBreak/>
         <w:t>Role – Add file</w:t>
       </w:r>
       <w:r>
         <w:rPr>
           <w:lang w:val="en-GB"/>
         </w:rPr>
-        <w:t xml:space="preserve"> (</w:t>
-      </w:r>
-      <w:proofErr w:type="spellStart"/>
-      <w:r>
-        <w:rPr>
-          <w:lang w:val="en-GB"/>
-        </w:rPr>
-        <w:t>file_id</w:t>
-      </w:r>
-      <w:proofErr w:type="spellEnd"/>
-      <w:r>
-        <w:rPr>
-          <w:lang w:val="en-GB"/>
-        </w:rPr>
-        <w:t>, input Path + file name)</w:t>
+        <w:t xml:space="preserve"> (file_id, input Path + file name)</w:t>
       </w:r>
     </w:p>
     <w:p>
@@ -2211,33 +2260,11 @@
           <w:lang w:val="en-GB"/>
         </w:rPr>
       </w:pPr>
-      <w:proofErr w:type="spellStart"/>
-      <w:r>
-        <w:rPr>
-          <w:lang w:val="en-GB"/>
-        </w:rPr>
-        <w:t>CopyFile</w:t>
-      </w:r>
-      <w:proofErr w:type="spellEnd"/>
-      <w:r>
-        <w:rPr>
-          <w:lang w:val="en-GB"/>
-        </w:rPr>
-        <w:t>(</w:t>
-      </w:r>
-      <w:proofErr w:type="spellStart"/>
-      <w:r>
-        <w:rPr>
-          <w:lang w:val="en-GB"/>
-        </w:rPr>
-        <w:t>toPath</w:t>
-      </w:r>
-      <w:proofErr w:type="spellEnd"/>
-      <w:r>
-        <w:rPr>
-          <w:lang w:val="en-GB"/>
-        </w:rPr>
-        <w:t>)</w:t>
+      <w:r>
+        <w:rPr>
+          <w:lang w:val="en-GB"/>
+        </w:rPr>
+        <w:t>CopyFile(toPath)</w:t>
       </w:r>
     </w:p>
     <w:p>
@@ -2283,7 +2310,6 @@
           <w:lang w:val="en-GB"/>
         </w:rPr>
       </w:pPr>
-      <w:proofErr w:type="spellStart"/>
       <w:r>
         <w:rPr>
           <w:b/>
@@ -2300,7 +2326,6 @@
         </w:rPr>
         <w:t>Element</w:t>
       </w:r>
-      <w:proofErr w:type="spellEnd"/>
       <w:r>
         <w:rPr>
           <w:lang w:val="en-GB"/>
@@ -2369,7 +2394,6 @@
           <w:lang w:val="en-GB"/>
         </w:rPr>
       </w:pPr>
-      <w:proofErr w:type="spellStart"/>
       <w:r>
         <w:rPr>
           <w:b/>
@@ -2378,7 +2402,6 @@
         </w:rPr>
         <w:t>DataRepository</w:t>
       </w:r>
-      <w:proofErr w:type="spellEnd"/>
       <w:r>
         <w:rPr>
           <w:b/>
@@ -2403,14 +2426,7 @@
         <w:rPr>
           <w:lang w:val="en-GB"/>
         </w:rPr>
-        <w:t xml:space="preserve"> store </w:t>
-      </w:r>
-      <w:proofErr w:type="spellStart"/>
-      <w:r>
-        <w:rPr>
-          <w:lang w:val="en-GB"/>
-        </w:rPr>
-        <w:t>FilesElement</w:t>
+        <w:t xml:space="preserve"> store FilesElement</w:t>
       </w:r>
       <w:r>
         <w:rPr>
@@ -2418,7 +2434,6 @@
         </w:rPr>
         <w:t>s</w:t>
       </w:r>
-      <w:proofErr w:type="spellEnd"/>
     </w:p>
     <w:p>
       <w:pPr>
@@ -2486,7 +2501,7 @@
 </file>
 
 <file path=word/numbering.xml><?xml version="1.0" encoding="utf-8"?>
-<w:numbering xmlns:wpc="http://schemas.microsoft.com/office/word/2010/wordprocessingCanvas" xmlns:cx="http://schemas.microsoft.com/office/drawing/2014/chartex" xmlns:cx1="http://schemas.microsoft.com/office/drawing/2015/9/8/chartex" xmlns:cx2="http://schemas.microsoft.com/office/drawing/2015/10/21/chartex" xmlns:cx3="http://schemas.microsoft.com/office/drawing/2016/5/9/chartex" xmlns:cx4="http://schemas.microsoft.com/office/drawing/2016/5/10/chartex" xmlns:cx5="http://schemas.microsoft.com/office/drawing/2016/5/11/chartex" xmlns:cx6="http://schemas.microsoft.com/office/drawing/2016/5/12/chartex" xmlns:cx7="http://schemas.microsoft.com/office/drawing/2016/5/13/chartex" xmlns:cx8="http://schemas.microsoft.com/office/drawing/2016/5/14/chartex" xmlns:mc="http://schemas.openxmlformats.org/markup-compatibility/2006" xmlns:aink="http://schemas.microsoft.com/office/drawing/2016/ink" xmlns:am3d="http://schemas.microsoft.com/office/drawing/2017/model3d" xmlns:o="urn:schemas-microsoft-com:office:office" xmlns:oel="http://schemas.microsoft.com/office/2019/extlst" xmlns:r="http://schemas.openxmlformats.org/officeDocument/2006/relationships" xmlns:m="http://schemas.openxmlformats.org/officeDocument/2006/math" xmlns:v="urn:schemas-microsoft-com:vml" xmlns:wp14="http://schemas.microsoft.com/office/word/2010/wordprocessingDrawing" xmlns:wp="http://schemas.openxmlformats.org/drawingml/2006/wordprocessingDrawing" xmlns:w10="urn:schemas-microsoft-com:office:word" xmlns:w="http://schemas.openxmlformats.org/wordprocessingml/2006/main" xmlns:w14="http://schemas.microsoft.com/office/word/2010/wordml" xmlns:w15="http://schemas.microsoft.com/office/word/2012/wordml" xmlns:w16cex="http://schemas.microsoft.com/office/word/2018/wordml/cex" xmlns:w16cid="http://schemas.microsoft.com/office/word/2016/wordml/cid" xmlns:w16="http://schemas.microsoft.com/office/word/2018/wordml" xmlns:w16du="http://schemas.microsoft.com/office/word/2023/wordml/word16du" xmlns:w16sdtdh="http://schemas.microsoft.com/office/word/2020/wordml/sdtdatahash" xmlns:w16se="http://schemas.microsoft.com/office/word/2015/wordml/symex" xmlns:wpg="http://schemas.microsoft.com/office/word/2010/wordprocessingGroup" xmlns:wpi="http://schemas.microsoft.com/office/word/2010/wordprocessingInk" xmlns:wne="http://schemas.microsoft.com/office/word/2006/wordml" xmlns:wps="http://schemas.microsoft.com/office/word/2010/wordprocessingShape" mc:Ignorable="w14 w15 w16se w16cid w16 w16cex w16sdtdh wp14">
+<w:numbering xmlns:wpc="http://schemas.microsoft.com/office/word/2010/wordprocessingCanvas" xmlns:cx="http://schemas.microsoft.com/office/drawing/2014/chartex" xmlns:cx1="http://schemas.microsoft.com/office/drawing/2015/9/8/chartex" xmlns:cx2="http://schemas.microsoft.com/office/drawing/2015/10/21/chartex" xmlns:cx3="http://schemas.microsoft.com/office/drawing/2016/5/9/chartex" xmlns:cx4="http://schemas.microsoft.com/office/drawing/2016/5/10/chartex" xmlns:cx5="http://schemas.microsoft.com/office/drawing/2016/5/11/chartex" xmlns:cx6="http://schemas.microsoft.com/office/drawing/2016/5/12/chartex" xmlns:cx7="http://schemas.microsoft.com/office/drawing/2016/5/13/chartex" xmlns:cx8="http://schemas.microsoft.com/office/drawing/2016/5/14/chartex" xmlns:mc="http://schemas.openxmlformats.org/markup-compatibility/2006" xmlns:aink="http://schemas.microsoft.com/office/drawing/2016/ink" xmlns:am3d="http://schemas.microsoft.com/office/drawing/2017/model3d" xmlns:o="urn:schemas-microsoft-com:office:office" xmlns:oel="http://schemas.microsoft.com/office/2019/extlst" xmlns:r="http://schemas.openxmlformats.org/officeDocument/2006/relationships" xmlns:m="http://schemas.openxmlformats.org/officeDocument/2006/math" xmlns:v="urn:schemas-microsoft-com:vml" xmlns:wp14="http://schemas.microsoft.com/office/word/2010/wordprocessingDrawing" xmlns:wp="http://schemas.openxmlformats.org/drawingml/2006/wordprocessingDrawing" xmlns:w10="urn:schemas-microsoft-com:office:word" xmlns:w="http://schemas.openxmlformats.org/wordprocessingml/2006/main" xmlns:w14="http://schemas.microsoft.com/office/word/2010/wordml" xmlns:w15="http://schemas.microsoft.com/office/word/2012/wordml" xmlns:w16cex="http://schemas.microsoft.com/office/word/2018/wordml/cex" xmlns:w16cid="http://schemas.microsoft.com/office/word/2016/wordml/cid" xmlns:w16="http://schemas.microsoft.com/office/word/2018/wordml" xmlns:w16sdtdh="http://schemas.microsoft.com/office/word/2020/wordml/sdtdatahash" xmlns:w16se="http://schemas.microsoft.com/office/word/2015/wordml/symex" xmlns:wpg="http://schemas.microsoft.com/office/word/2010/wordprocessingGroup" xmlns:wpi="http://schemas.microsoft.com/office/word/2010/wordprocessingInk" xmlns:wne="http://schemas.microsoft.com/office/word/2006/wordml" xmlns:wps="http://schemas.microsoft.com/office/word/2010/wordprocessingShape" mc:Ignorable="w14 w15 w16se w16cid w16 w16cex w16sdtdh wp14">
   <w:abstractNum w:abstractNumId="0" w15:restartNumberingAfterBreak="0">
     <w:nsid w:val="287D7465"/>
     <w:multiLevelType w:val="hybridMultilevel"/>

</xml_diff>

<commit_message>
reorganize Sofware Engineering document
</commit_message>
<xml_diff>
--- a/doc/swe/SWE_LaSdeCSharpLibrary.docx
+++ b/doc/swe/SWE_LaSdeCSharpLibrary.docx
@@ -1831,54 +1831,32 @@
           <w:lang w:val="en-GB"/>
         </w:rPr>
       </w:pPr>
-      <w:bookmarkStart w:id="0" w:name="_Toc193890350"/>
-      <w:r>
-        <w:rPr>
-          <w:lang w:val="en-GB"/>
-        </w:rPr>
-        <w:t>Vision</w:t>
-      </w:r>
-      <w:bookmarkEnd w:id="0"/>
-    </w:p>
-    <w:p>
-      <w:pPr>
-        <w:rPr>
-          <w:lang w:val="en-GB"/>
-        </w:rPr>
-      </w:pPr>
-    </w:p>
-    <w:p>
-      <w:pPr>
-        <w:rPr>
-          <w:lang w:val="en-GB"/>
-        </w:rPr>
-      </w:pPr>
-      <w:r>
-        <w:rPr>
-          <w:lang w:val="en-GB"/>
-        </w:rPr>
-        <w:t xml:space="preserve">I need tools to improve the personal Software Development Process. </w:t>
-      </w:r>
-    </w:p>
-    <w:p>
-      <w:pPr>
-        <w:rPr>
-          <w:lang w:val="en-GB"/>
-        </w:rPr>
-      </w:pPr>
-      <w:r>
-        <w:rPr>
-          <w:lang w:val="en-GB"/>
-        </w:rPr>
-        <w:t>The tool creation should allow using known widespread technologies and practices.</w:t>
-      </w:r>
-    </w:p>
-    <w:p>
-      <w:pPr>
-        <w:rPr>
-          <w:lang w:val="en-GB"/>
-        </w:rPr>
-      </w:pPr>
+      <w:r>
+        <w:rPr>
+          <w:lang w:val="en-GB"/>
+        </w:rPr>
+        <w:t>Introduction</w:t>
+      </w:r>
+    </w:p>
+    <w:p>
+      <w:pPr>
+        <w:rPr>
+          <w:lang w:val="en-GB"/>
+        </w:rPr>
+      </w:pPr>
+    </w:p>
+    <w:p>
+      <w:pPr>
+        <w:rPr>
+          <w:lang w:val="en-GB"/>
+        </w:rPr>
+      </w:pPr>
+      <w:r>
+        <w:rPr>
+          <w:lang w:val="en-GB"/>
+        </w:rPr>
+        <w:t>The purpose of this document is to lightly document the architecture and design of the project</w:t>
+      </w:r>
     </w:p>
     <w:p>
       <w:pPr>
@@ -1891,7 +1869,9 @@
           <w:lang w:val="en-GB"/>
         </w:rPr>
       </w:pPr>
-      <w:r>
+    </w:p>
+    <w:p>
+      <w:pPr>
         <w:rPr>
           <w:b/>
           <w:bCs/>
@@ -1900,148 +1880,6 @@
           <w:szCs w:val="36"/>
           <w:lang w:val="en-GB"/>
         </w:rPr>
-        <w:t xml:space="preserve">To be replaced by a Requirement Management Tool. Azure </w:t>
-      </w:r>
-      <w:proofErr w:type="spellStart"/>
-      <w:r>
-        <w:rPr>
-          <w:b/>
-          <w:bCs/>
-          <w:color w:val="FF0000"/>
-          <w:sz w:val="36"/>
-          <w:szCs w:val="36"/>
-          <w:lang w:val="en-GB"/>
-        </w:rPr>
-        <w:t>Devops</w:t>
-      </w:r>
-      <w:proofErr w:type="spellEnd"/>
-      <w:r>
-        <w:rPr>
-          <w:b/>
-          <w:bCs/>
-          <w:color w:val="FF0000"/>
-          <w:sz w:val="36"/>
-          <w:szCs w:val="36"/>
-          <w:lang w:val="en-GB"/>
-        </w:rPr>
-        <w:t xml:space="preserve"> is good candidate</w:t>
-      </w:r>
-    </w:p>
-    <w:p>
-      <w:pPr>
-        <w:rPr>
-          <w:b/>
-          <w:bCs/>
-          <w:color w:val="FF0000"/>
-          <w:sz w:val="36"/>
-          <w:szCs w:val="36"/>
-          <w:lang w:val="en-GB"/>
-        </w:rPr>
-      </w:pPr>
-    </w:p>
-    <w:p>
-      <w:pPr>
-        <w:rPr>
-          <w:b/>
-          <w:bCs/>
-          <w:color w:val="FF0000"/>
-          <w:sz w:val="36"/>
-          <w:szCs w:val="36"/>
-          <w:lang w:val="en-GB"/>
-        </w:rPr>
-      </w:pPr>
-      <w:r>
-        <w:rPr>
-          <w:b/>
-          <w:bCs/>
-          <w:color w:val="FF0000"/>
-          <w:sz w:val="36"/>
-          <w:szCs w:val="36"/>
-          <w:lang w:val="en-GB"/>
-        </w:rPr>
-        <w:t xml:space="preserve">Not sure, as code not linked to requirements. </w:t>
-      </w:r>
-    </w:p>
-    <w:p>
-      <w:pPr>
-        <w:rPr>
-          <w:b/>
-          <w:bCs/>
-          <w:color w:val="FF0000"/>
-          <w:sz w:val="36"/>
-          <w:szCs w:val="36"/>
-          <w:lang w:val="en-GB"/>
-        </w:rPr>
-      </w:pPr>
-      <w:r>
-        <w:rPr>
-          <w:b/>
-          <w:bCs/>
-          <w:color w:val="FF0000"/>
-          <w:sz w:val="36"/>
-          <w:szCs w:val="36"/>
-          <w:lang w:val="en-GB"/>
-        </w:rPr>
-        <w:t>I need to keep code + specification + project management in one place.</w:t>
-      </w:r>
-    </w:p>
-    <w:p>
-      <w:pPr>
-        <w:rPr>
-          <w:b/>
-          <w:bCs/>
-          <w:color w:val="FF0000"/>
-          <w:sz w:val="36"/>
-          <w:szCs w:val="36"/>
-          <w:lang w:val="en-GB"/>
-        </w:rPr>
-      </w:pPr>
-      <w:r>
-        <w:rPr>
-          <w:b/>
-          <w:bCs/>
-          <w:color w:val="FF0000"/>
-          <w:sz w:val="36"/>
-          <w:szCs w:val="36"/>
-          <w:lang w:val="en-GB"/>
-        </w:rPr>
-        <w:t>New idea, use Microsoft Office + Ascii doc tools</w:t>
-      </w:r>
-    </w:p>
-    <w:p>
-      <w:pPr>
-        <w:rPr>
-          <w:b/>
-          <w:bCs/>
-          <w:color w:val="FF0000"/>
-          <w:sz w:val="36"/>
-          <w:szCs w:val="36"/>
-          <w:lang w:val="en-GB"/>
-        </w:rPr>
-      </w:pPr>
-    </w:p>
-    <w:p>
-      <w:pPr>
-        <w:rPr>
-          <w:b/>
-          <w:bCs/>
-          <w:color w:val="FF0000"/>
-          <w:sz w:val="36"/>
-          <w:szCs w:val="36"/>
-          <w:lang w:val="en-GB"/>
-        </w:rPr>
-      </w:pPr>
-    </w:p>
-    <w:p>
-      <w:pPr>
-        <w:rPr>
-          <w:b/>
-          <w:bCs/>
-          <w:color w:val="FF0000"/>
-          <w:sz w:val="36"/>
-          <w:szCs w:val="36"/>
-          <w:lang w:val="en-GB"/>
-        </w:rPr>
       </w:pPr>
     </w:p>
     <w:p>
@@ -2051,46 +1889,46 @@
           <w:lang w:val="en-GB"/>
         </w:rPr>
       </w:pPr>
-      <w:bookmarkStart w:id="1" w:name="_Toc193890351"/>
+      <w:bookmarkStart w:id="0" w:name="_Toc193890351"/>
       <w:r>
         <w:rPr>
           <w:lang w:val="en-GB"/>
         </w:rPr>
         <w:t>Use cases</w:t>
       </w:r>
+      <w:bookmarkEnd w:id="0"/>
+    </w:p>
+    <w:p>
+      <w:pPr>
+        <w:pStyle w:val="HeadingNumber2"/>
+        <w:rPr>
+          <w:lang w:val="en-GB"/>
+        </w:rPr>
+      </w:pPr>
+      <w:bookmarkStart w:id="1" w:name="_Toc193890352"/>
+      <w:r>
+        <w:rPr>
+          <w:lang w:val="en-GB"/>
+        </w:rPr>
+        <w:t>Business use cases</w:t>
+      </w:r>
       <w:bookmarkEnd w:id="1"/>
     </w:p>
     <w:p>
       <w:pPr>
-        <w:pStyle w:val="HeadingNumber2"/>
-        <w:rPr>
-          <w:lang w:val="en-GB"/>
-        </w:rPr>
-      </w:pPr>
-      <w:bookmarkStart w:id="2" w:name="_Toc193890352"/>
-      <w:r>
-        <w:rPr>
-          <w:lang w:val="en-GB"/>
-        </w:rPr>
-        <w:t>Business use cases</w:t>
+        <w:pStyle w:val="HeadingNumber3"/>
+        <w:rPr>
+          <w:lang w:val="en-GB"/>
+        </w:rPr>
+      </w:pPr>
+      <w:bookmarkStart w:id="2" w:name="_Toc193890353"/>
+      <w:r>
+        <w:rPr>
+          <w:lang w:val="en-GB"/>
+        </w:rPr>
+        <w:t>BUC-01- Create resources (file structure and folders)</w:t>
       </w:r>
       <w:bookmarkEnd w:id="2"/>
-    </w:p>
-    <w:p>
-      <w:pPr>
-        <w:pStyle w:val="HeadingNumber3"/>
-        <w:rPr>
-          <w:lang w:val="en-GB"/>
-        </w:rPr>
-      </w:pPr>
-      <w:bookmarkStart w:id="3" w:name="_Toc193890353"/>
-      <w:r>
-        <w:rPr>
-          <w:lang w:val="en-GB"/>
-        </w:rPr>
-        <w:t>BUC-01- Create resources (file structure and folders)</w:t>
-      </w:r>
-      <w:bookmarkEnd w:id="3"/>
     </w:p>
     <w:p>
       <w:pPr>
@@ -2141,7 +1979,7 @@
           <w:lang w:val="en-GB"/>
         </w:rPr>
       </w:pPr>
-      <w:bookmarkStart w:id="4" w:name="_Toc193890354"/>
+      <w:bookmarkStart w:id="3" w:name="_Toc193890354"/>
       <w:r>
         <w:rPr>
           <w:lang w:val="en-GB"/>
@@ -2160,7 +1998,7 @@
         </w:rPr>
         <w:t>Search in file, extract from file, modify file</w:t>
       </w:r>
-      <w:bookmarkEnd w:id="4"/>
+      <w:bookmarkEnd w:id="3"/>
     </w:p>
     <w:p>
       <w:pPr>
@@ -2236,28 +2074,90 @@
           <w:lang w:val="en-GB"/>
         </w:rPr>
       </w:pPr>
-      <w:bookmarkStart w:id="5" w:name="_Toc193890355"/>
+      <w:bookmarkStart w:id="4" w:name="_Toc193890355"/>
       <w:r>
         <w:rPr>
           <w:lang w:val="en-GB"/>
         </w:rPr>
         <w:t>Technical use cases</w:t>
       </w:r>
+      <w:bookmarkEnd w:id="4"/>
+    </w:p>
+    <w:p>
+      <w:pPr>
+        <w:pStyle w:val="HeadingNumber3"/>
+        <w:rPr>
+          <w:lang w:val="en-GB"/>
+        </w:rPr>
+      </w:pPr>
+      <w:bookmarkStart w:id="5" w:name="_Toc193890356"/>
+      <w:r>
+        <w:rPr>
+          <w:lang w:val="en-GB"/>
+        </w:rPr>
+        <w:t>TUC-01 – Implement a file repository.</w:t>
+      </w:r>
       <w:bookmarkEnd w:id="5"/>
     </w:p>
     <w:p>
       <w:pPr>
+        <w:rPr>
+          <w:lang w:val="en-GB"/>
+        </w:rPr>
+      </w:pPr>
+    </w:p>
+    <w:p>
+      <w:pPr>
+        <w:rPr>
+          <w:lang w:val="en-GB"/>
+        </w:rPr>
+      </w:pPr>
+      <w:r>
+        <w:rPr>
+          <w:lang w:val="en-GB"/>
+        </w:rPr>
+        <w:t>As a user or as an application I need to get a file from a file repository.</w:t>
+      </w:r>
+    </w:p>
+    <w:p>
+      <w:pPr>
+        <w:rPr>
+          <w:lang w:val="en-GB"/>
+        </w:rPr>
+      </w:pPr>
+      <w:r>
+        <w:rPr>
+          <w:lang w:val="en-GB"/>
+        </w:rPr>
+        <w:t>As a user or as an application I need to add files to a file repository.</w:t>
+      </w:r>
+    </w:p>
+    <w:p>
+      <w:pPr>
+        <w:rPr>
+          <w:lang w:val="en-GB"/>
+        </w:rPr>
+      </w:pPr>
+    </w:p>
+    <w:p>
+      <w:pPr>
         <w:pStyle w:val="HeadingNumber3"/>
         <w:rPr>
           <w:lang w:val="en-GB"/>
         </w:rPr>
       </w:pPr>
-      <w:bookmarkStart w:id="6" w:name="_Toc193890356"/>
-      <w:r>
-        <w:rPr>
-          <w:lang w:val="en-GB"/>
-        </w:rPr>
-        <w:t>TUC-01 – Implement a file repository.</w:t>
+      <w:bookmarkStart w:id="6" w:name="_Toc193890357"/>
+      <w:r>
+        <w:rPr>
+          <w:lang w:val="en-GB"/>
+        </w:rPr>
+        <w:t xml:space="preserve">TUC-02 – Implement a folder </w:t>
+      </w:r>
+      <w:r>
+        <w:rPr>
+          <w:lang w:val="en-GB"/>
+        </w:rPr>
+        <w:t>archive.</w:t>
       </w:r>
       <w:bookmarkEnd w:id="6"/>
     </w:p>
@@ -2278,48 +2178,35 @@
         <w:rPr>
           <w:lang w:val="en-GB"/>
         </w:rPr>
-        <w:t>As a user or as an application I need to get a file from a file repository.</w:t>
-      </w:r>
-    </w:p>
-    <w:p>
-      <w:pPr>
-        <w:rPr>
-          <w:lang w:val="en-GB"/>
-        </w:rPr>
-      </w:pPr>
-      <w:r>
-        <w:rPr>
-          <w:lang w:val="en-GB"/>
-        </w:rPr>
-        <w:t>As a user or as an application I need to add files to a file repository.</w:t>
-      </w:r>
-    </w:p>
-    <w:p>
-      <w:pPr>
-        <w:rPr>
-          <w:lang w:val="en-GB"/>
-        </w:rPr>
-      </w:pPr>
-    </w:p>
-    <w:p>
-      <w:pPr>
-        <w:pStyle w:val="HeadingNumber3"/>
-        <w:rPr>
-          <w:lang w:val="en-GB"/>
-        </w:rPr>
-      </w:pPr>
-      <w:bookmarkStart w:id="7" w:name="_Toc193890357"/>
-      <w:r>
-        <w:rPr>
-          <w:lang w:val="en-GB"/>
-        </w:rPr>
-        <w:t xml:space="preserve">TUC-02 – Implement a folder </w:t>
-      </w:r>
-      <w:r>
-        <w:rPr>
-          <w:lang w:val="en-GB"/>
-        </w:rPr>
-        <w:t>archive.</w:t>
+        <w:t xml:space="preserve">As system I need to archive a folder using a given formula to </w:t>
+      </w:r>
+      <w:r>
+        <w:rPr>
+          <w:lang w:val="en-GB"/>
+        </w:rPr>
+        <w:t>compute archive name.  The archiving should log the result of this action.</w:t>
+      </w:r>
+    </w:p>
+    <w:p>
+      <w:pPr>
+        <w:rPr>
+          <w:lang w:val="en-GB"/>
+        </w:rPr>
+      </w:pPr>
+    </w:p>
+    <w:p>
+      <w:pPr>
+        <w:pStyle w:val="HeadingNumber1"/>
+        <w:rPr>
+          <w:lang w:val="en-GB"/>
+        </w:rPr>
+      </w:pPr>
+      <w:bookmarkStart w:id="7" w:name="_Toc193890358"/>
+      <w:r>
+        <w:rPr>
+          <w:lang w:val="en-GB"/>
+        </w:rPr>
+        <w:t>Technical constraints</w:t>
       </w:r>
       <w:bookmarkEnd w:id="7"/>
     </w:p>
@@ -2329,24 +2216,50 @@
           <w:lang w:val="en-GB"/>
         </w:rPr>
       </w:pPr>
-    </w:p>
-    <w:p>
-      <w:pPr>
-        <w:rPr>
-          <w:lang w:val="en-GB"/>
-        </w:rPr>
-      </w:pPr>
-      <w:r>
-        <w:rPr>
-          <w:lang w:val="en-GB"/>
-        </w:rPr>
-        <w:t xml:space="preserve">As system I need to archive a folder using a given formula to </w:t>
-      </w:r>
-      <w:r>
-        <w:rPr>
-          <w:lang w:val="en-GB"/>
-        </w:rPr>
-        <w:t>compute archive name.  The archiving should log the result of this action.</w:t>
+      <w:r>
+        <w:rPr>
+          <w:lang w:val="en-GB"/>
+        </w:rPr>
+        <w:t>Language used for implementation: C#</w:t>
+      </w:r>
+    </w:p>
+    <w:p>
+      <w:pPr>
+        <w:rPr>
+          <w:lang w:val="en-GB"/>
+        </w:rPr>
+      </w:pPr>
+      <w:r>
+        <w:rPr>
+          <w:lang w:val="en-GB"/>
+        </w:rPr>
+        <w:t>Framework: Dot Net Core</w:t>
+      </w:r>
+    </w:p>
+    <w:p>
+      <w:pPr>
+        <w:rPr>
+          <w:lang w:val="en-GB"/>
+        </w:rPr>
+      </w:pPr>
+      <w:r>
+        <w:rPr>
+          <w:lang w:val="en-GB"/>
+        </w:rPr>
+        <w:t>Interface: WPF (final target MVVM)</w:t>
+      </w:r>
+    </w:p>
+    <w:p>
+      <w:pPr>
+        <w:rPr>
+          <w:lang w:val="en-GB"/>
+        </w:rPr>
+      </w:pPr>
+      <w:r>
+        <w:rPr>
+          <w:lang w:val="en-GB"/>
+        </w:rPr>
+        <w:t>To use unit tests.</w:t>
       </w:r>
     </w:p>
     <w:p>
@@ -2363,12 +2276,12 @@
           <w:lang w:val="en-GB"/>
         </w:rPr>
       </w:pPr>
-      <w:bookmarkStart w:id="8" w:name="_Toc193890358"/>
-      <w:r>
-        <w:rPr>
-          <w:lang w:val="en-GB"/>
-        </w:rPr>
-        <w:t>Technical constraints</w:t>
+      <w:bookmarkStart w:id="8" w:name="_Toc193890359"/>
+      <w:r>
+        <w:rPr>
+          <w:lang w:val="en-GB"/>
+        </w:rPr>
+        <w:t>Analysis</w:t>
       </w:r>
       <w:bookmarkEnd w:id="8"/>
     </w:p>
@@ -2378,97 +2291,22 @@
           <w:lang w:val="en-GB"/>
         </w:rPr>
       </w:pPr>
-      <w:r>
-        <w:rPr>
-          <w:lang w:val="en-GB"/>
-        </w:rPr>
-        <w:t>Language used for implementation: C#</w:t>
-      </w:r>
-    </w:p>
-    <w:p>
-      <w:pPr>
-        <w:rPr>
-          <w:lang w:val="en-GB"/>
-        </w:rPr>
-      </w:pPr>
-      <w:r>
-        <w:rPr>
-          <w:lang w:val="en-GB"/>
-        </w:rPr>
-        <w:t>Framework: Dot Net Core</w:t>
-      </w:r>
-    </w:p>
-    <w:p>
-      <w:pPr>
-        <w:rPr>
-          <w:lang w:val="en-GB"/>
-        </w:rPr>
-      </w:pPr>
-      <w:r>
-        <w:rPr>
-          <w:lang w:val="en-GB"/>
-        </w:rPr>
-        <w:t>Interface: WPF (final target MVVM)</w:t>
-      </w:r>
-    </w:p>
-    <w:p>
-      <w:pPr>
-        <w:rPr>
-          <w:lang w:val="en-GB"/>
-        </w:rPr>
-      </w:pPr>
-      <w:r>
-        <w:rPr>
-          <w:lang w:val="en-GB"/>
-        </w:rPr>
-        <w:t>To use unit tests.</w:t>
-      </w:r>
-    </w:p>
-    <w:p>
-      <w:pPr>
-        <w:rPr>
-          <w:lang w:val="en-GB"/>
-        </w:rPr>
-      </w:pPr>
-    </w:p>
-    <w:p>
-      <w:pPr>
-        <w:pStyle w:val="HeadingNumber1"/>
-        <w:rPr>
-          <w:lang w:val="en-GB"/>
-        </w:rPr>
-      </w:pPr>
-      <w:bookmarkStart w:id="9" w:name="_Toc193890359"/>
-      <w:r>
-        <w:rPr>
-          <w:lang w:val="en-GB"/>
-        </w:rPr>
-        <w:t>Analysis</w:t>
+    </w:p>
+    <w:p>
+      <w:pPr>
+        <w:pStyle w:val="HeadingNumber2"/>
+        <w:rPr>
+          <w:lang w:val="en-GB"/>
+        </w:rPr>
+      </w:pPr>
+      <w:bookmarkStart w:id="9" w:name="_Toc193890360"/>
+      <w:r>
+        <w:rPr>
+          <w:lang w:val="en-GB"/>
+        </w:rPr>
+        <w:t>BUC-01 Analysis</w:t>
       </w:r>
       <w:bookmarkEnd w:id="9"/>
-    </w:p>
-    <w:p>
-      <w:pPr>
-        <w:rPr>
-          <w:lang w:val="en-GB"/>
-        </w:rPr>
-      </w:pPr>
-    </w:p>
-    <w:p>
-      <w:pPr>
-        <w:pStyle w:val="HeadingNumber2"/>
-        <w:rPr>
-          <w:lang w:val="en-GB"/>
-        </w:rPr>
-      </w:pPr>
-      <w:bookmarkStart w:id="10" w:name="_Toc193890360"/>
-      <w:r>
-        <w:rPr>
-          <w:lang w:val="en-GB"/>
-        </w:rPr>
-        <w:t>BUC-01 Analysis</w:t>
-      </w:r>
-      <w:bookmarkEnd w:id="10"/>
     </w:p>
     <w:p>
       <w:pPr>
@@ -2550,15 +2388,14 @@
           <w:lang w:val="en-GB"/>
         </w:rPr>
       </w:pPr>
-      <w:bookmarkStart w:id="11" w:name="_Toc193890361"/>
-      <w:r>
-        <w:rPr>
-          <w:lang w:val="en-GB"/>
-        </w:rPr>
-        <w:lastRenderedPageBreak/>
+      <w:bookmarkStart w:id="10" w:name="_Toc193890361"/>
+      <w:r>
+        <w:rPr>
+          <w:lang w:val="en-GB"/>
+        </w:rPr>
         <w:t>TUC-01 Analysis</w:t>
       </w:r>
-      <w:bookmarkEnd w:id="11"/>
+      <w:bookmarkEnd w:id="10"/>
     </w:p>
     <w:p>
       <w:pPr>
@@ -2807,6 +2644,7 @@
         <w:rPr>
           <w:lang w:val="en-GB"/>
         </w:rPr>
+        <w:lastRenderedPageBreak/>
         <w:t>Root</w:t>
       </w:r>
     </w:p>

</xml_diff>